<commit_message>
Made a tank Pawn_BP with aiming Input
</commit_message>
<xml_diff>
--- a/BattleTank/רישומי פיתוח/רישומי פיתוח.docx
+++ b/BattleTank/רישומי פיתוח/רישומי פיתוח.docx
@@ -4209,7 +4209,7 @@
         <w:bidi/>
         <w:spacing w:after="0" w:line="240" w:lineRule="auto"/>
         <w:rPr>
-          <w:rFonts w:ascii="Arial" w:eastAsia="Times New Roman" w:hAnsi="Arial" w:cs="Arial" w:hint="cs"/>
+          <w:rFonts w:ascii="Arial" w:eastAsia="Times New Roman" w:hAnsi="Arial" w:cs="Arial"/>
           <w:color w:val="000000"/>
           <w:sz w:val="24"/>
           <w:szCs w:val="24"/>
@@ -9324,7 +9324,6 @@
           <w:rFonts w:ascii="Arial" w:eastAsia="Times New Roman" w:hAnsi="Arial" w:cs="Arial"/>
           <w:sz w:val="24"/>
           <w:szCs w:val="24"/>
-          <w:lang w:val="en-US"/>
         </w:rPr>
         <w:t>LandscapeLayerCoords</w:t>
       </w:r>
@@ -9920,21 +9919,940 @@
         <w:spacing w:after="0" w:line="240" w:lineRule="auto"/>
         <w:rPr>
           <w:rFonts w:ascii="Arial" w:eastAsia="Times New Roman" w:hAnsi="Arial" w:cs="Arial"/>
-          <w:sz w:val="24"/>
-          <w:szCs w:val="24"/>
-          <w:rtl/>
-        </w:rPr>
-      </w:pPr>
-    </w:p>
-    <w:p>
-      <w:pPr>
-        <w:bidi/>
-        <w:spacing w:after="0" w:line="240" w:lineRule="auto"/>
+          <w:color w:val="000000"/>
+          <w:sz w:val="32"/>
+          <w:szCs w:val="32"/>
+          <w:u w:val="single"/>
+          <w:rtl/>
+        </w:rPr>
+      </w:pPr>
+      <w:r>
+        <w:rPr>
+          <w:rFonts w:ascii="Arial" w:eastAsia="Times New Roman" w:hAnsi="Arial" w:cs="Arial" w:hint="cs"/>
+          <w:color w:val="000000"/>
+          <w:sz w:val="32"/>
+          <w:szCs w:val="32"/>
+          <w:u w:val="single"/>
+          <w:rtl/>
+        </w:rPr>
+        <w:t>הכנה מקדימה</w:t>
+      </w:r>
+    </w:p>
+    <w:p>
+      <w:pPr>
+        <w:pStyle w:val="ListParagraph"/>
+        <w:numPr>
+          <w:ilvl w:val="0"/>
+          <w:numId w:val="27"/>
+        </w:numPr>
+        <w:bidi/>
+        <w:spacing w:after="0" w:line="240" w:lineRule="auto"/>
+        <w:rPr>
+          <w:rFonts w:ascii="Arial" w:eastAsia="Times New Roman" w:hAnsi="Arial" w:cs="Arial" w:hint="cs"/>
+          <w:sz w:val="24"/>
+          <w:szCs w:val="24"/>
+        </w:rPr>
+      </w:pPr>
+      <w:r>
+        <w:rPr>
+          <w:rFonts w:ascii="Arial" w:eastAsia="Times New Roman" w:hAnsi="Arial" w:cs="Arial" w:hint="cs"/>
+          <w:sz w:val="24"/>
+          <w:szCs w:val="24"/>
+          <w:rtl/>
+        </w:rPr>
+        <w:t xml:space="preserve">מכינים </w:t>
+      </w:r>
+      <w:r>
         <w:rPr>
           <w:rFonts w:ascii="Arial" w:eastAsia="Times New Roman" w:hAnsi="Arial" w:cs="Arial"/>
           <w:sz w:val="24"/>
           <w:szCs w:val="24"/>
           <w:lang w:val="en-US"/>
+        </w:rPr>
+        <w:t>Pawn</w:t>
+      </w:r>
+      <w:r>
+        <w:rPr>
+          <w:rFonts w:ascii="Arial" w:eastAsia="Times New Roman" w:hAnsi="Arial" w:cs="Arial" w:hint="cs"/>
+          <w:sz w:val="24"/>
+          <w:szCs w:val="24"/>
+          <w:rtl/>
+          <w:lang w:val="en-US"/>
+        </w:rPr>
+        <w:t xml:space="preserve"> מ </w:t>
+      </w:r>
+      <w:r>
+        <w:rPr>
+          <w:rFonts w:ascii="Arial" w:eastAsia="Times New Roman" w:hAnsi="Arial" w:cs="Arial"/>
+          <w:sz w:val="24"/>
+          <w:szCs w:val="24"/>
+          <w:rtl/>
+          <w:lang w:val="en-US"/>
+        </w:rPr>
+        <w:t>–</w:t>
+      </w:r>
+      <w:r>
+        <w:rPr>
+          <w:rFonts w:ascii="Arial" w:eastAsia="Times New Roman" w:hAnsi="Arial" w:cs="Arial" w:hint="cs"/>
+          <w:sz w:val="24"/>
+          <w:szCs w:val="24"/>
+          <w:rtl/>
+          <w:lang w:val="en-US"/>
+        </w:rPr>
+        <w:t xml:space="preserve"> </w:t>
+      </w:r>
+      <w:r>
+        <w:rPr>
+          <w:rFonts w:ascii="Arial" w:eastAsia="Times New Roman" w:hAnsi="Arial" w:cs="Arial"/>
+          <w:sz w:val="24"/>
+          <w:szCs w:val="24"/>
+          <w:lang w:val="en-US"/>
+        </w:rPr>
+        <w:t>Blueprint</w:t>
+      </w:r>
+    </w:p>
+    <w:p>
+      <w:pPr>
+        <w:pStyle w:val="ListParagraph"/>
+        <w:numPr>
+          <w:ilvl w:val="0"/>
+          <w:numId w:val="27"/>
+        </w:numPr>
+        <w:bidi/>
+        <w:spacing w:after="0" w:line="240" w:lineRule="auto"/>
+        <w:rPr>
+          <w:rFonts w:ascii="Arial" w:eastAsia="Times New Roman" w:hAnsi="Arial" w:cs="Arial" w:hint="cs"/>
+          <w:sz w:val="24"/>
+          <w:szCs w:val="24"/>
+        </w:rPr>
+      </w:pPr>
+      <w:r>
+        <w:rPr>
+          <w:rFonts w:ascii="Arial" w:eastAsia="Times New Roman" w:hAnsi="Arial" w:cs="Arial" w:hint="cs"/>
+          <w:sz w:val="24"/>
+          <w:szCs w:val="24"/>
+          <w:rtl/>
+          <w:lang w:val="en-US"/>
+        </w:rPr>
+        <w:t xml:space="preserve">מרכיבים בתוכו את ה </w:t>
+      </w:r>
+      <w:r>
+        <w:rPr>
+          <w:rFonts w:ascii="Arial" w:eastAsia="Times New Roman" w:hAnsi="Arial" w:cs="Arial"/>
+          <w:sz w:val="24"/>
+          <w:szCs w:val="24"/>
+          <w:rtl/>
+          <w:lang w:val="en-US"/>
+        </w:rPr>
+        <w:t>–</w:t>
+      </w:r>
+      <w:r>
+        <w:rPr>
+          <w:rFonts w:ascii="Arial" w:eastAsia="Times New Roman" w:hAnsi="Arial" w:cs="Arial" w:hint="cs"/>
+          <w:sz w:val="24"/>
+          <w:szCs w:val="24"/>
+          <w:rtl/>
+          <w:lang w:val="en-US"/>
+        </w:rPr>
+        <w:t xml:space="preserve"> </w:t>
+      </w:r>
+      <w:r>
+        <w:rPr>
+          <w:rFonts w:ascii="Arial" w:eastAsia="Times New Roman" w:hAnsi="Arial" w:cs="Arial"/>
+          <w:sz w:val="24"/>
+          <w:szCs w:val="24"/>
+          <w:lang w:val="en-US"/>
+        </w:rPr>
+        <w:t>Static Meshes</w:t>
+      </w:r>
+      <w:r>
+        <w:rPr>
+          <w:rFonts w:ascii="Arial" w:eastAsia="Times New Roman" w:hAnsi="Arial" w:cs="Arial" w:hint="cs"/>
+          <w:sz w:val="24"/>
+          <w:szCs w:val="24"/>
+          <w:rtl/>
+          <w:lang w:val="en-US"/>
+        </w:rPr>
+        <w:t xml:space="preserve"> של הטנק עם ה </w:t>
+      </w:r>
+      <w:r>
+        <w:rPr>
+          <w:rFonts w:ascii="Arial" w:eastAsia="Times New Roman" w:hAnsi="Arial" w:cs="Arial"/>
+          <w:sz w:val="24"/>
+          <w:szCs w:val="24"/>
+          <w:rtl/>
+          <w:lang w:val="en-US"/>
+        </w:rPr>
+        <w:t>–</w:t>
+      </w:r>
+      <w:r>
+        <w:rPr>
+          <w:rFonts w:ascii="Arial" w:eastAsia="Times New Roman" w:hAnsi="Arial" w:cs="Arial" w:hint="cs"/>
+          <w:sz w:val="24"/>
+          <w:szCs w:val="24"/>
+          <w:rtl/>
+          <w:lang w:val="en-US"/>
+        </w:rPr>
+        <w:t xml:space="preserve"> </w:t>
+      </w:r>
+      <w:r>
+        <w:rPr>
+          <w:rFonts w:ascii="Arial" w:eastAsia="Times New Roman" w:hAnsi="Arial" w:cs="Arial"/>
+          <w:sz w:val="24"/>
+          <w:szCs w:val="24"/>
+          <w:lang w:val="en-US"/>
+        </w:rPr>
+        <w:t>Socket</w:t>
+      </w:r>
+      <w:r>
+        <w:rPr>
+          <w:rFonts w:ascii="Arial" w:eastAsia="Times New Roman" w:hAnsi="Arial" w:cs="Arial" w:hint="cs"/>
+          <w:sz w:val="24"/>
+          <w:szCs w:val="24"/>
+          <w:rtl/>
+          <w:lang w:val="en-US"/>
+        </w:rPr>
+        <w:t xml:space="preserve"> במקום הראוי לכל חלק</w:t>
+      </w:r>
+    </w:p>
+    <w:p>
+      <w:pPr>
+        <w:pStyle w:val="ListParagraph"/>
+        <w:numPr>
+          <w:ilvl w:val="0"/>
+          <w:numId w:val="27"/>
+        </w:numPr>
+        <w:bidi/>
+        <w:spacing w:after="0" w:line="240" w:lineRule="auto"/>
+        <w:rPr>
+          <w:rFonts w:ascii="Arial" w:eastAsia="Times New Roman" w:hAnsi="Arial" w:cs="Arial" w:hint="cs"/>
+          <w:sz w:val="24"/>
+          <w:szCs w:val="24"/>
+        </w:rPr>
+      </w:pPr>
+      <w:r>
+        <w:rPr>
+          <w:rFonts w:ascii="Arial" w:eastAsia="Times New Roman" w:hAnsi="Arial" w:cs="Arial" w:hint="cs"/>
+          <w:sz w:val="24"/>
+          <w:szCs w:val="24"/>
+          <w:rtl/>
+          <w:lang w:val="en-US"/>
+        </w:rPr>
+        <w:t xml:space="preserve">מכניסים </w:t>
+      </w:r>
+      <w:r>
+        <w:rPr>
+          <w:rFonts w:ascii="Arial" w:eastAsia="Times New Roman" w:hAnsi="Arial" w:cs="Arial"/>
+          <w:sz w:val="24"/>
+          <w:szCs w:val="24"/>
+          <w:lang w:val="en-US"/>
+        </w:rPr>
+        <w:t>SprinArm</w:t>
+      </w:r>
+      <w:r>
+        <w:rPr>
+          <w:rFonts w:ascii="Arial" w:eastAsia="Times New Roman" w:hAnsi="Arial" w:cs="Arial" w:hint="cs"/>
+          <w:sz w:val="24"/>
+          <w:szCs w:val="24"/>
+          <w:rtl/>
+          <w:lang w:val="en-US"/>
+        </w:rPr>
+        <w:t xml:space="preserve"> כ </w:t>
+      </w:r>
+      <w:r>
+        <w:rPr>
+          <w:rFonts w:ascii="Arial" w:eastAsia="Times New Roman" w:hAnsi="Arial" w:cs="Arial"/>
+          <w:sz w:val="24"/>
+          <w:szCs w:val="24"/>
+          <w:rtl/>
+          <w:lang w:val="en-US"/>
+        </w:rPr>
+        <w:t>–</w:t>
+      </w:r>
+      <w:r>
+        <w:rPr>
+          <w:rFonts w:ascii="Arial" w:eastAsia="Times New Roman" w:hAnsi="Arial" w:cs="Arial" w:hint="cs"/>
+          <w:sz w:val="24"/>
+          <w:szCs w:val="24"/>
+          <w:rtl/>
+          <w:lang w:val="en-US"/>
+        </w:rPr>
+        <w:t xml:space="preserve"> </w:t>
+      </w:r>
+      <w:r>
+        <w:rPr>
+          <w:rFonts w:ascii="Arial" w:eastAsia="Times New Roman" w:hAnsi="Arial" w:cs="Arial"/>
+          <w:sz w:val="24"/>
+          <w:szCs w:val="24"/>
+          <w:lang w:val="en-US"/>
+        </w:rPr>
+        <w:t>Child</w:t>
+      </w:r>
+      <w:r>
+        <w:rPr>
+          <w:rFonts w:ascii="Arial" w:eastAsia="Times New Roman" w:hAnsi="Arial" w:cs="Arial" w:hint="cs"/>
+          <w:sz w:val="24"/>
+          <w:szCs w:val="24"/>
+          <w:rtl/>
+          <w:lang w:val="en-US"/>
+        </w:rPr>
+        <w:t xml:space="preserve"> של הטנק (ולא בתור </w:t>
+      </w:r>
+      <w:r>
+        <w:rPr>
+          <w:rFonts w:ascii="Arial" w:eastAsia="Times New Roman" w:hAnsi="Arial" w:cs="Arial"/>
+          <w:sz w:val="24"/>
+          <w:szCs w:val="24"/>
+          <w:lang w:val="en-US"/>
+        </w:rPr>
+        <w:t>RootComponent</w:t>
+      </w:r>
+      <w:r>
+        <w:rPr>
+          <w:rFonts w:ascii="Arial" w:eastAsia="Times New Roman" w:hAnsi="Arial" w:cs="Arial" w:hint="cs"/>
+          <w:sz w:val="24"/>
+          <w:szCs w:val="24"/>
+          <w:rtl/>
+          <w:lang w:val="en-US"/>
+        </w:rPr>
+        <w:t xml:space="preserve"> כי היגיון מכתיב, שכאשר גוף הטנק יזוז אנו רוצים שהמצלמה תזוז איתו)</w:t>
+      </w:r>
+    </w:p>
+    <w:p>
+      <w:pPr>
+        <w:pStyle w:val="ListParagraph"/>
+        <w:numPr>
+          <w:ilvl w:val="0"/>
+          <w:numId w:val="27"/>
+        </w:numPr>
+        <w:bidi/>
+        <w:spacing w:after="0" w:line="240" w:lineRule="auto"/>
+        <w:rPr>
+          <w:rFonts w:ascii="Arial" w:eastAsia="Times New Roman" w:hAnsi="Arial" w:cs="Arial" w:hint="cs"/>
+          <w:sz w:val="24"/>
+          <w:szCs w:val="24"/>
+        </w:rPr>
+      </w:pPr>
+      <w:r>
+        <w:rPr>
+          <w:rFonts w:ascii="Arial" w:eastAsia="Times New Roman" w:hAnsi="Arial" w:cs="Arial" w:hint="cs"/>
+          <w:sz w:val="24"/>
+          <w:szCs w:val="24"/>
+          <w:rtl/>
+        </w:rPr>
+        <w:t xml:space="preserve">ול </w:t>
+      </w:r>
+      <w:r>
+        <w:rPr>
+          <w:rFonts w:ascii="Arial" w:eastAsia="Times New Roman" w:hAnsi="Arial" w:cs="Arial"/>
+          <w:sz w:val="24"/>
+          <w:szCs w:val="24"/>
+          <w:rtl/>
+        </w:rPr>
+        <w:t>–</w:t>
+      </w:r>
+      <w:r>
+        <w:rPr>
+          <w:rFonts w:ascii="Arial" w:eastAsia="Times New Roman" w:hAnsi="Arial" w:cs="Arial" w:hint="cs"/>
+          <w:sz w:val="24"/>
+          <w:szCs w:val="24"/>
+          <w:rtl/>
+        </w:rPr>
+        <w:t xml:space="preserve"> </w:t>
+      </w:r>
+      <w:r>
+        <w:rPr>
+          <w:rFonts w:ascii="Arial" w:eastAsia="Times New Roman" w:hAnsi="Arial" w:cs="Arial"/>
+          <w:sz w:val="24"/>
+          <w:szCs w:val="24"/>
+          <w:lang w:val="en-US"/>
+        </w:rPr>
+        <w:t>SprinArm</w:t>
+      </w:r>
+      <w:r>
+        <w:rPr>
+          <w:rFonts w:ascii="Arial" w:eastAsia="Times New Roman" w:hAnsi="Arial" w:cs="Arial" w:hint="cs"/>
+          <w:sz w:val="24"/>
+          <w:szCs w:val="24"/>
+          <w:rtl/>
+          <w:lang w:val="en-US"/>
+        </w:rPr>
+        <w:t xml:space="preserve"> מכניסים </w:t>
+      </w:r>
+      <w:r>
+        <w:rPr>
+          <w:rFonts w:ascii="Arial" w:eastAsia="Times New Roman" w:hAnsi="Arial" w:cs="Arial"/>
+          <w:sz w:val="24"/>
+          <w:szCs w:val="24"/>
+          <w:lang w:val="en-US"/>
+        </w:rPr>
+        <w:t>Child</w:t>
+      </w:r>
+      <w:r>
+        <w:rPr>
+          <w:rFonts w:ascii="Arial" w:eastAsia="Times New Roman" w:hAnsi="Arial" w:cs="Arial" w:hint="cs"/>
+          <w:sz w:val="24"/>
+          <w:szCs w:val="24"/>
+          <w:rtl/>
+          <w:lang w:val="en-US"/>
+        </w:rPr>
+        <w:t xml:space="preserve"> </w:t>
+      </w:r>
+      <w:r>
+        <w:rPr>
+          <w:rFonts w:ascii="Arial" w:eastAsia="Times New Roman" w:hAnsi="Arial" w:cs="Arial" w:hint="cs"/>
+          <w:sz w:val="24"/>
+          <w:szCs w:val="24"/>
+          <w:rtl/>
+          <w:lang w:val="en-US"/>
+        </w:rPr>
+        <w:t xml:space="preserve">של </w:t>
+      </w:r>
+      <w:r>
+        <w:rPr>
+          <w:rFonts w:ascii="Arial" w:eastAsia="Times New Roman" w:hAnsi="Arial" w:cs="Arial"/>
+          <w:sz w:val="24"/>
+          <w:szCs w:val="24"/>
+          <w:lang w:val="en-US"/>
+        </w:rPr>
+        <w:t>Camera</w:t>
+      </w:r>
+      <w:r>
+        <w:rPr>
+          <w:rFonts w:ascii="Arial" w:eastAsia="Times New Roman" w:hAnsi="Arial" w:cs="Arial" w:hint="cs"/>
+          <w:sz w:val="24"/>
+          <w:szCs w:val="24"/>
+          <w:rtl/>
+          <w:lang w:val="en-US"/>
+        </w:rPr>
+        <w:t xml:space="preserve"> </w:t>
+      </w:r>
+    </w:p>
+    <w:p>
+      <w:pPr>
+        <w:pStyle w:val="ListParagraph"/>
+        <w:numPr>
+          <w:ilvl w:val="0"/>
+          <w:numId w:val="27"/>
+        </w:numPr>
+        <w:bidi/>
+        <w:spacing w:after="0" w:line="240" w:lineRule="auto"/>
+        <w:rPr>
+          <w:rFonts w:ascii="Arial" w:eastAsia="Times New Roman" w:hAnsi="Arial" w:cs="Arial" w:hint="cs"/>
+          <w:sz w:val="24"/>
+          <w:szCs w:val="24"/>
+        </w:rPr>
+      </w:pPr>
+      <w:r>
+        <w:rPr>
+          <w:rFonts w:ascii="Arial" w:eastAsia="Times New Roman" w:hAnsi="Arial" w:cs="Arial" w:hint="cs"/>
+          <w:sz w:val="24"/>
+          <w:szCs w:val="24"/>
+          <w:rtl/>
+          <w:lang w:val="en-US"/>
+        </w:rPr>
+        <w:t xml:space="preserve">משנים את אורך ה </w:t>
+      </w:r>
+      <w:r>
+        <w:rPr>
+          <w:rFonts w:ascii="Arial" w:eastAsia="Times New Roman" w:hAnsi="Arial" w:cs="Arial"/>
+          <w:sz w:val="24"/>
+          <w:szCs w:val="24"/>
+          <w:rtl/>
+          <w:lang w:val="en-US"/>
+        </w:rPr>
+        <w:t>–</w:t>
+      </w:r>
+      <w:r>
+        <w:rPr>
+          <w:rFonts w:ascii="Arial" w:eastAsia="Times New Roman" w:hAnsi="Arial" w:cs="Arial" w:hint="cs"/>
+          <w:sz w:val="24"/>
+          <w:szCs w:val="24"/>
+          <w:rtl/>
+          <w:lang w:val="en-US"/>
+        </w:rPr>
+        <w:t xml:space="preserve"> </w:t>
+      </w:r>
+      <w:r>
+        <w:rPr>
+          <w:rFonts w:ascii="Arial" w:eastAsia="Times New Roman" w:hAnsi="Arial" w:cs="Arial"/>
+          <w:sz w:val="24"/>
+          <w:szCs w:val="24"/>
+          <w:lang w:val="en-US"/>
+        </w:rPr>
+        <w:t>SprinArm</w:t>
+      </w:r>
+      <w:r>
+        <w:rPr>
+          <w:rFonts w:ascii="Arial" w:eastAsia="Times New Roman" w:hAnsi="Arial" w:cs="Arial" w:hint="cs"/>
+          <w:sz w:val="24"/>
+          <w:szCs w:val="24"/>
+          <w:rtl/>
+          <w:lang w:val="en-US"/>
+        </w:rPr>
+        <w:t xml:space="preserve"> לכמות הרצויה תחת </w:t>
+      </w:r>
+      <w:r>
+        <w:rPr>
+          <w:rFonts w:ascii="Arial" w:eastAsia="Times New Roman" w:hAnsi="Arial" w:cs="Arial"/>
+          <w:sz w:val="24"/>
+          <w:szCs w:val="24"/>
+          <w:lang w:val="en-US"/>
+        </w:rPr>
+        <w:t>Target Arm Length</w:t>
+      </w:r>
+      <w:r>
+        <w:rPr>
+          <w:rFonts w:ascii="Arial" w:eastAsia="Times New Roman" w:hAnsi="Arial" w:cs="Arial" w:hint="cs"/>
+          <w:sz w:val="24"/>
+          <w:szCs w:val="24"/>
+          <w:rtl/>
+          <w:lang w:val="en-US"/>
+        </w:rPr>
+        <w:t xml:space="preserve"> </w:t>
+      </w:r>
+    </w:p>
+    <w:p>
+      <w:pPr>
+        <w:pStyle w:val="ListParagraph"/>
+        <w:numPr>
+          <w:ilvl w:val="0"/>
+          <w:numId w:val="27"/>
+        </w:numPr>
+        <w:bidi/>
+        <w:spacing w:after="0" w:line="240" w:lineRule="auto"/>
+        <w:rPr>
+          <w:rFonts w:ascii="Arial" w:eastAsia="Times New Roman" w:hAnsi="Arial" w:cs="Arial" w:hint="cs"/>
+          <w:sz w:val="24"/>
+          <w:szCs w:val="24"/>
+        </w:rPr>
+      </w:pPr>
+      <w:r>
+        <w:rPr>
+          <w:rFonts w:ascii="Arial" w:eastAsia="Times New Roman" w:hAnsi="Arial" w:cs="Arial" w:hint="cs"/>
+          <w:sz w:val="24"/>
+          <w:szCs w:val="24"/>
+          <w:rtl/>
+          <w:lang w:val="en-US"/>
+        </w:rPr>
+        <w:t xml:space="preserve">משנים את הרוטציה של ה </w:t>
+      </w:r>
+      <w:r>
+        <w:rPr>
+          <w:rFonts w:ascii="Arial" w:eastAsia="Times New Roman" w:hAnsi="Arial" w:cs="Arial"/>
+          <w:sz w:val="24"/>
+          <w:szCs w:val="24"/>
+          <w:rtl/>
+          <w:lang w:val="en-US"/>
+        </w:rPr>
+        <w:t>–</w:t>
+      </w:r>
+      <w:r>
+        <w:rPr>
+          <w:rFonts w:ascii="Arial" w:eastAsia="Times New Roman" w:hAnsi="Arial" w:cs="Arial" w:hint="cs"/>
+          <w:sz w:val="24"/>
+          <w:szCs w:val="24"/>
+          <w:rtl/>
+          <w:lang w:val="en-US"/>
+        </w:rPr>
+        <w:t xml:space="preserve"> </w:t>
+      </w:r>
+      <w:r>
+        <w:rPr>
+          <w:rFonts w:ascii="Arial" w:eastAsia="Times New Roman" w:hAnsi="Arial" w:cs="Arial"/>
+          <w:sz w:val="24"/>
+          <w:szCs w:val="24"/>
+          <w:lang w:val="en-US"/>
+        </w:rPr>
+        <w:t>SprinArm</w:t>
+      </w:r>
+      <w:r>
+        <w:rPr>
+          <w:rFonts w:ascii="Arial" w:eastAsia="Times New Roman" w:hAnsi="Arial" w:cs="Arial" w:hint="cs"/>
+          <w:sz w:val="24"/>
+          <w:szCs w:val="24"/>
+          <w:rtl/>
+          <w:lang w:val="en-US"/>
+        </w:rPr>
+        <w:t xml:space="preserve"> והמצלמה עוקבת לרוטציה הזו, ככה שהרוטציה המקומית של המצלמה לא משתנה</w:t>
+      </w:r>
+    </w:p>
+    <w:p>
+      <w:pPr>
+        <w:pStyle w:val="ListParagraph"/>
+        <w:numPr>
+          <w:ilvl w:val="0"/>
+          <w:numId w:val="27"/>
+        </w:numPr>
+        <w:bidi/>
+        <w:spacing w:after="0" w:line="240" w:lineRule="auto"/>
+        <w:rPr>
+          <w:rFonts w:ascii="Arial" w:eastAsia="Times New Roman" w:hAnsi="Arial" w:cs="Arial" w:hint="cs"/>
+          <w:sz w:val="24"/>
+          <w:szCs w:val="24"/>
+        </w:rPr>
+      </w:pPr>
+      <w:r>
+        <w:rPr>
+          <w:rFonts w:ascii="Arial" w:eastAsia="Times New Roman" w:hAnsi="Arial" w:cs="Arial" w:hint="cs"/>
+          <w:sz w:val="24"/>
+          <w:szCs w:val="24"/>
+          <w:rtl/>
+          <w:lang w:val="en-US"/>
+        </w:rPr>
+        <w:t xml:space="preserve">תחת </w:t>
+      </w:r>
+      <w:r>
+        <w:rPr>
+          <w:rFonts w:ascii="Arial" w:eastAsia="Times New Roman" w:hAnsi="Arial" w:cs="Arial"/>
+          <w:sz w:val="24"/>
+          <w:szCs w:val="24"/>
+          <w:lang w:val="en-US"/>
+        </w:rPr>
+        <w:t>Input</w:t>
+      </w:r>
+      <w:r>
+        <w:rPr>
+          <w:rFonts w:ascii="Arial" w:eastAsia="Times New Roman" w:hAnsi="Arial" w:cs="Arial" w:hint="cs"/>
+          <w:sz w:val="24"/>
+          <w:szCs w:val="24"/>
+          <w:rtl/>
+          <w:lang w:val="en-US"/>
+        </w:rPr>
+        <w:t xml:space="preserve"> בהגדרות הפרויקט מזינים את תזוזת העכבר (למעלה ולמטה ב </w:t>
+      </w:r>
+      <w:r>
+        <w:rPr>
+          <w:rFonts w:ascii="Arial" w:eastAsia="Times New Roman" w:hAnsi="Arial" w:cs="Arial"/>
+          <w:sz w:val="24"/>
+          <w:szCs w:val="24"/>
+          <w:rtl/>
+          <w:lang w:val="en-US"/>
+        </w:rPr>
+        <w:t>–</w:t>
+      </w:r>
+      <w:r>
+        <w:rPr>
+          <w:rFonts w:ascii="Arial" w:eastAsia="Times New Roman" w:hAnsi="Arial" w:cs="Arial" w:hint="cs"/>
+          <w:sz w:val="24"/>
+          <w:szCs w:val="24"/>
+          <w:rtl/>
+          <w:lang w:val="en-US"/>
+        </w:rPr>
+        <w:t xml:space="preserve"> </w:t>
+      </w:r>
+      <w:r>
+        <w:rPr>
+          <w:rFonts w:ascii="Arial" w:eastAsia="Times New Roman" w:hAnsi="Arial" w:cs="Arial"/>
+          <w:sz w:val="24"/>
+          <w:szCs w:val="24"/>
+          <w:lang w:val="en-US"/>
+        </w:rPr>
+        <w:t>Axis Mapping</w:t>
+      </w:r>
+      <w:r>
+        <w:rPr>
+          <w:rFonts w:ascii="Arial" w:eastAsia="Times New Roman" w:hAnsi="Arial" w:cs="Arial" w:hint="cs"/>
+          <w:sz w:val="24"/>
+          <w:szCs w:val="24"/>
+          <w:rtl/>
+          <w:lang w:val="en-US"/>
+        </w:rPr>
+        <w:t>)</w:t>
+      </w:r>
+    </w:p>
+    <w:p>
+      <w:pPr>
+        <w:pStyle w:val="ListParagraph"/>
+        <w:numPr>
+          <w:ilvl w:val="0"/>
+          <w:numId w:val="27"/>
+        </w:numPr>
+        <w:bidi/>
+        <w:spacing w:after="0" w:line="240" w:lineRule="auto"/>
+        <w:rPr>
+          <w:rFonts w:ascii="Arial" w:eastAsia="Times New Roman" w:hAnsi="Arial" w:cs="Arial"/>
+          <w:sz w:val="24"/>
+          <w:szCs w:val="24"/>
+        </w:rPr>
+      </w:pPr>
+      <w:r>
+        <w:rPr>
+          <w:rFonts w:ascii="Arial" w:eastAsia="Times New Roman" w:hAnsi="Arial" w:cs="Arial" w:hint="cs"/>
+          <w:sz w:val="24"/>
+          <w:szCs w:val="24"/>
+          <w:rtl/>
+        </w:rPr>
+        <w:lastRenderedPageBreak/>
+        <w:t xml:space="preserve">מכינים </w:t>
+      </w:r>
+      <w:r>
+        <w:rPr>
+          <w:rFonts w:ascii="Arial" w:eastAsia="Times New Roman" w:hAnsi="Arial" w:cs="Arial"/>
+          <w:sz w:val="24"/>
+          <w:szCs w:val="24"/>
+          <w:lang w:val="en-US"/>
+        </w:rPr>
+        <w:t>EventGraph</w:t>
+      </w:r>
+      <w:r>
+        <w:rPr>
+          <w:rFonts w:ascii="Arial" w:eastAsia="Times New Roman" w:hAnsi="Arial" w:cs="Arial" w:hint="cs"/>
+          <w:sz w:val="24"/>
+          <w:szCs w:val="24"/>
+          <w:rtl/>
+          <w:lang w:val="en-US"/>
+        </w:rPr>
+        <w:t xml:space="preserve"> חדש בתוך הטנק </w:t>
+      </w:r>
+      <w:r>
+        <w:rPr>
+          <w:rFonts w:ascii="Arial" w:eastAsia="Times New Roman" w:hAnsi="Arial" w:cs="Arial"/>
+          <w:sz w:val="24"/>
+          <w:szCs w:val="24"/>
+          <w:lang w:val="en-US"/>
+        </w:rPr>
+        <w:t>Pawn</w:t>
+      </w:r>
+      <w:r>
+        <w:rPr>
+          <w:rFonts w:ascii="Arial" w:eastAsia="Times New Roman" w:hAnsi="Arial" w:cs="Arial" w:hint="cs"/>
+          <w:sz w:val="24"/>
+          <w:szCs w:val="24"/>
+          <w:rtl/>
+          <w:lang w:val="en-US"/>
+        </w:rPr>
+        <w:t xml:space="preserve"> ומזינים את התזוזה לעכבר</w:t>
+      </w:r>
+    </w:p>
+    <w:p>
+      <w:pPr>
+        <w:pStyle w:val="ListParagraph"/>
+        <w:numPr>
+          <w:ilvl w:val="0"/>
+          <w:numId w:val="27"/>
+        </w:numPr>
+        <w:bidi/>
+        <w:spacing w:after="0" w:line="240" w:lineRule="auto"/>
+        <w:rPr>
+          <w:rFonts w:ascii="Arial" w:eastAsia="Times New Roman" w:hAnsi="Arial" w:cs="Arial"/>
+          <w:sz w:val="24"/>
+          <w:szCs w:val="24"/>
+        </w:rPr>
+      </w:pPr>
+      <w:r>
+        <w:rPr>
+          <w:rFonts w:ascii="Arial" w:eastAsia="Times New Roman" w:hAnsi="Arial" w:cs="Arial" w:hint="cs"/>
+          <w:sz w:val="24"/>
+          <w:szCs w:val="24"/>
+          <w:rtl/>
+          <w:lang w:val="en-US"/>
+        </w:rPr>
+        <w:t xml:space="preserve">צריך להוסיף </w:t>
+      </w:r>
+      <w:r>
+        <w:rPr>
+          <w:rFonts w:ascii="Arial" w:eastAsia="Times New Roman" w:hAnsi="Arial" w:cs="Arial"/>
+          <w:sz w:val="24"/>
+          <w:szCs w:val="24"/>
+          <w:lang w:val="en-US"/>
+        </w:rPr>
+        <w:t>Scene Component</w:t>
+      </w:r>
+      <w:r>
+        <w:rPr>
+          <w:rFonts w:ascii="Arial" w:eastAsia="Times New Roman" w:hAnsi="Arial" w:cs="Arial" w:hint="cs"/>
+          <w:sz w:val="24"/>
+          <w:szCs w:val="24"/>
+          <w:rtl/>
+          <w:lang w:val="en-US"/>
+        </w:rPr>
+        <w:t xml:space="preserve"> שיהיה ה </w:t>
+      </w:r>
+      <w:r>
+        <w:rPr>
+          <w:rFonts w:ascii="Arial" w:eastAsia="Times New Roman" w:hAnsi="Arial" w:cs="Arial"/>
+          <w:sz w:val="24"/>
+          <w:szCs w:val="24"/>
+          <w:rtl/>
+          <w:lang w:val="en-US"/>
+        </w:rPr>
+        <w:t>–</w:t>
+      </w:r>
+      <w:r>
+        <w:rPr>
+          <w:rFonts w:ascii="Arial" w:eastAsia="Times New Roman" w:hAnsi="Arial" w:cs="Arial" w:hint="cs"/>
+          <w:sz w:val="24"/>
+          <w:szCs w:val="24"/>
+          <w:rtl/>
+          <w:lang w:val="en-US"/>
+        </w:rPr>
+        <w:t xml:space="preserve"> </w:t>
+      </w:r>
+      <w:r>
+        <w:rPr>
+          <w:rFonts w:ascii="Arial" w:eastAsia="Times New Roman" w:hAnsi="Arial" w:cs="Arial"/>
+          <w:sz w:val="24"/>
+          <w:szCs w:val="24"/>
+          <w:lang w:val="en-US"/>
+        </w:rPr>
+        <w:t>Father</w:t>
+      </w:r>
+      <w:r>
+        <w:rPr>
+          <w:rFonts w:ascii="Arial" w:eastAsia="Times New Roman" w:hAnsi="Arial" w:cs="Arial" w:hint="cs"/>
+          <w:sz w:val="24"/>
+          <w:szCs w:val="24"/>
+          <w:rtl/>
+          <w:lang w:val="en-US"/>
+        </w:rPr>
+        <w:t xml:space="preserve"> של </w:t>
+      </w:r>
+      <w:r>
+        <w:rPr>
+          <w:rFonts w:ascii="Arial" w:eastAsia="Times New Roman" w:hAnsi="Arial" w:cs="Arial"/>
+          <w:sz w:val="24"/>
+          <w:szCs w:val="24"/>
+          <w:lang w:val="en-US"/>
+        </w:rPr>
+        <w:t>SpringArm</w:t>
+      </w:r>
+      <w:r>
+        <w:rPr>
+          <w:rFonts w:ascii="Arial" w:eastAsia="Times New Roman" w:hAnsi="Arial" w:cs="Arial" w:hint="cs"/>
+          <w:sz w:val="24"/>
+          <w:szCs w:val="24"/>
+          <w:rtl/>
+          <w:lang w:val="en-US"/>
+        </w:rPr>
+        <w:t xml:space="preserve"> עבר נעילת </w:t>
+      </w:r>
+      <w:r>
+        <w:rPr>
+          <w:rFonts w:ascii="Arial" w:eastAsia="Times New Roman" w:hAnsi="Arial" w:cs="Arial"/>
+          <w:sz w:val="24"/>
+          <w:szCs w:val="24"/>
+          <w:lang w:val="en-US"/>
+        </w:rPr>
+        <w:t>Gimble</w:t>
+      </w:r>
+      <w:r>
+        <w:rPr>
+          <w:rFonts w:ascii="Arial" w:eastAsia="Times New Roman" w:hAnsi="Arial" w:cs="Arial" w:hint="cs"/>
+          <w:sz w:val="24"/>
+          <w:szCs w:val="24"/>
+          <w:rtl/>
+          <w:lang w:val="en-US"/>
+        </w:rPr>
+        <w:t xml:space="preserve"> על ציר </w:t>
+      </w:r>
+      <w:r>
+        <w:rPr>
+          <w:rFonts w:ascii="Arial" w:eastAsia="Times New Roman" w:hAnsi="Arial" w:cs="Arial"/>
+          <w:sz w:val="24"/>
+          <w:szCs w:val="24"/>
+          <w:lang w:val="en-US"/>
+        </w:rPr>
+        <w:t>Azimuth</w:t>
+      </w:r>
+      <w:r>
+        <w:rPr>
+          <w:rFonts w:ascii="Arial" w:eastAsia="Times New Roman" w:hAnsi="Arial" w:cs="Arial" w:hint="cs"/>
+          <w:sz w:val="24"/>
+          <w:szCs w:val="24"/>
+          <w:rtl/>
+          <w:lang w:val="en-US"/>
+        </w:rPr>
+        <w:t xml:space="preserve"> </w:t>
+      </w:r>
+    </w:p>
+    <w:p>
+      <w:pPr>
+        <w:bidi/>
+        <w:spacing w:after="0" w:line="240" w:lineRule="auto"/>
+        <w:rPr>
+          <w:rFonts w:ascii="Arial" w:eastAsia="Times New Roman" w:hAnsi="Arial" w:cs="Arial"/>
+          <w:sz w:val="24"/>
+          <w:szCs w:val="24"/>
+        </w:rPr>
+      </w:pPr>
+    </w:p>
+    <w:p>
+      <w:pPr>
+        <w:bidi/>
+        <w:spacing w:after="0" w:line="240" w:lineRule="auto"/>
+        <w:rPr>
+          <w:rFonts w:ascii="Arial" w:eastAsia="Times New Roman" w:hAnsi="Arial" w:cs="Arial" w:hint="cs"/>
+          <w:sz w:val="24"/>
+          <w:szCs w:val="24"/>
+          <w:rtl/>
+        </w:rPr>
+      </w:pPr>
+      <w:r>
+        <w:rPr>
+          <w:rFonts w:ascii="Arial" w:eastAsia="Times New Roman" w:hAnsi="Arial" w:cs="Arial" w:hint="cs"/>
+          <w:noProof/>
+          <w:sz w:val="24"/>
+          <w:szCs w:val="24"/>
+          <w:rtl/>
+        </w:rPr>
+        <w:drawing>
+          <wp:inline distT="0" distB="0" distL="0" distR="0">
+            <wp:extent cx="5943600" cy="5461635"/>
+            <wp:effectExtent l="19050" t="0" r="0" b="0"/>
+            <wp:docPr id="2" name="Picture 1" descr="AimingInputBP.JPG"/>
+            <wp:cNvGraphicFramePr>
+              <a:graphicFrameLocks xmlns:a="http://schemas.openxmlformats.org/drawingml/2006/main" noChangeAspect="1"/>
+            </wp:cNvGraphicFramePr>
+            <a:graphic xmlns:a="http://schemas.openxmlformats.org/drawingml/2006/main">
+              <a:graphicData uri="http://schemas.openxmlformats.org/drawingml/2006/picture">
+                <pic:pic xmlns:pic="http://schemas.openxmlformats.org/drawingml/2006/picture">
+                  <pic:nvPicPr>
+                    <pic:cNvPr id="0" name="AimingInputBP.JPG"/>
+                    <pic:cNvPicPr/>
+                  </pic:nvPicPr>
+                  <pic:blipFill>
+                    <a:blip r:embed="rId7"/>
+                    <a:stretch>
+                      <a:fillRect/>
+                    </a:stretch>
+                  </pic:blipFill>
+                  <pic:spPr>
+                    <a:xfrm>
+                      <a:off x="0" y="0"/>
+                      <a:ext cx="5943600" cy="5461635"/>
+                    </a:xfrm>
+                    <a:prstGeom prst="rect">
+                      <a:avLst/>
+                    </a:prstGeom>
+                  </pic:spPr>
+                </pic:pic>
+              </a:graphicData>
+            </a:graphic>
+          </wp:inline>
+        </w:drawing>
+      </w:r>
+    </w:p>
+    <w:p>
+      <w:pPr>
+        <w:bidi/>
+        <w:spacing w:after="0" w:line="240" w:lineRule="auto"/>
+        <w:rPr>
+          <w:rFonts w:ascii="Arial" w:eastAsia="Times New Roman" w:hAnsi="Arial" w:cs="Arial"/>
+          <w:sz w:val="24"/>
+          <w:szCs w:val="24"/>
+        </w:rPr>
+      </w:pPr>
+    </w:p>
+    <w:p>
+      <w:pPr>
+        <w:bidi/>
+        <w:spacing w:after="0" w:line="240" w:lineRule="auto"/>
+        <w:rPr>
+          <w:rFonts w:ascii="Arial" w:eastAsia="Times New Roman" w:hAnsi="Arial" w:cs="Arial" w:hint="cs"/>
+          <w:sz w:val="24"/>
+          <w:szCs w:val="24"/>
+          <w:rtl/>
         </w:rPr>
       </w:pPr>
     </w:p>
@@ -11230,6 +12148,119 @@
     </w:lvl>
   </w:abstractNum>
   <w:abstractNum w:abstractNumId="11">
+    <w:nsid w:val="3B3E756A"/>
+    <w:multiLevelType w:val="hybridMultilevel"/>
+    <w:tmpl w:val="65A49CBA"/>
+    <w:lvl w:ilvl="0" w:tplc="04090001">
+      <w:start w:val="1"/>
+      <w:numFmt w:val="bullet"/>
+      <w:lvlText w:val=""/>
+      <w:lvlJc w:val="left"/>
+      <w:pPr>
+        <w:ind w:left="720" w:hanging="360"/>
+      </w:pPr>
+      <w:rPr>
+        <w:rFonts w:ascii="Symbol" w:hAnsi="Symbol" w:hint="default"/>
+      </w:rPr>
+    </w:lvl>
+    <w:lvl w:ilvl="1" w:tplc="04090003" w:tentative="1">
+      <w:start w:val="1"/>
+      <w:numFmt w:val="bullet"/>
+      <w:lvlText w:val="o"/>
+      <w:lvlJc w:val="left"/>
+      <w:pPr>
+        <w:ind w:left="1440" w:hanging="360"/>
+      </w:pPr>
+      <w:rPr>
+        <w:rFonts w:ascii="Courier New" w:hAnsi="Courier New" w:cs="Courier New" w:hint="default"/>
+      </w:rPr>
+    </w:lvl>
+    <w:lvl w:ilvl="2" w:tplc="04090005" w:tentative="1">
+      <w:start w:val="1"/>
+      <w:numFmt w:val="bullet"/>
+      <w:lvlText w:val=""/>
+      <w:lvlJc w:val="left"/>
+      <w:pPr>
+        <w:ind w:left="2160" w:hanging="360"/>
+      </w:pPr>
+      <w:rPr>
+        <w:rFonts w:ascii="Wingdings" w:hAnsi="Wingdings" w:hint="default"/>
+      </w:rPr>
+    </w:lvl>
+    <w:lvl w:ilvl="3" w:tplc="04090001" w:tentative="1">
+      <w:start w:val="1"/>
+      <w:numFmt w:val="bullet"/>
+      <w:lvlText w:val=""/>
+      <w:lvlJc w:val="left"/>
+      <w:pPr>
+        <w:ind w:left="2880" w:hanging="360"/>
+      </w:pPr>
+      <w:rPr>
+        <w:rFonts w:ascii="Symbol" w:hAnsi="Symbol" w:hint="default"/>
+      </w:rPr>
+    </w:lvl>
+    <w:lvl w:ilvl="4" w:tplc="04090003" w:tentative="1">
+      <w:start w:val="1"/>
+      <w:numFmt w:val="bullet"/>
+      <w:lvlText w:val="o"/>
+      <w:lvlJc w:val="left"/>
+      <w:pPr>
+        <w:ind w:left="3600" w:hanging="360"/>
+      </w:pPr>
+      <w:rPr>
+        <w:rFonts w:ascii="Courier New" w:hAnsi="Courier New" w:cs="Courier New" w:hint="default"/>
+      </w:rPr>
+    </w:lvl>
+    <w:lvl w:ilvl="5" w:tplc="04090005" w:tentative="1">
+      <w:start w:val="1"/>
+      <w:numFmt w:val="bullet"/>
+      <w:lvlText w:val=""/>
+      <w:lvlJc w:val="left"/>
+      <w:pPr>
+        <w:ind w:left="4320" w:hanging="360"/>
+      </w:pPr>
+      <w:rPr>
+        <w:rFonts w:ascii="Wingdings" w:hAnsi="Wingdings" w:hint="default"/>
+      </w:rPr>
+    </w:lvl>
+    <w:lvl w:ilvl="6" w:tplc="04090001" w:tentative="1">
+      <w:start w:val="1"/>
+      <w:numFmt w:val="bullet"/>
+      <w:lvlText w:val=""/>
+      <w:lvlJc w:val="left"/>
+      <w:pPr>
+        <w:ind w:left="5040" w:hanging="360"/>
+      </w:pPr>
+      <w:rPr>
+        <w:rFonts w:ascii="Symbol" w:hAnsi="Symbol" w:hint="default"/>
+      </w:rPr>
+    </w:lvl>
+    <w:lvl w:ilvl="7" w:tplc="04090003" w:tentative="1">
+      <w:start w:val="1"/>
+      <w:numFmt w:val="bullet"/>
+      <w:lvlText w:val="o"/>
+      <w:lvlJc w:val="left"/>
+      <w:pPr>
+        <w:ind w:left="5760" w:hanging="360"/>
+      </w:pPr>
+      <w:rPr>
+        <w:rFonts w:ascii="Courier New" w:hAnsi="Courier New" w:cs="Courier New" w:hint="default"/>
+      </w:rPr>
+    </w:lvl>
+    <w:lvl w:ilvl="8" w:tplc="04090005" w:tentative="1">
+      <w:start w:val="1"/>
+      <w:numFmt w:val="bullet"/>
+      <w:lvlText w:val=""/>
+      <w:lvlJc w:val="left"/>
+      <w:pPr>
+        <w:ind w:left="6480" w:hanging="360"/>
+      </w:pPr>
+      <w:rPr>
+        <w:rFonts w:ascii="Wingdings" w:hAnsi="Wingdings" w:hint="default"/>
+      </w:rPr>
+    </w:lvl>
+  </w:abstractNum>
+  <w:abstractNum w:abstractNumId="12">
     <w:nsid w:val="3C87512D"/>
     <w:multiLevelType w:val="multilevel"/>
     <w:tmpl w:val="B1127488"/>
@@ -11378,7 +12409,7 @@
       </w:rPr>
     </w:lvl>
   </w:abstractNum>
-  <w:abstractNum w:abstractNumId="12">
+  <w:abstractNum w:abstractNumId="13">
     <w:nsid w:val="3DDD14A2"/>
     <w:multiLevelType w:val="hybridMultilevel"/>
     <w:tmpl w:val="5CD00290"/>
@@ -11491,7 +12522,7 @@
       </w:rPr>
     </w:lvl>
   </w:abstractNum>
-  <w:abstractNum w:abstractNumId="13">
+  <w:abstractNum w:abstractNumId="14">
     <w:nsid w:val="3E655A94"/>
     <w:multiLevelType w:val="multilevel"/>
     <w:tmpl w:val="35B84D44"/>
@@ -11640,7 +12671,7 @@
       </w:rPr>
     </w:lvl>
   </w:abstractNum>
-  <w:abstractNum w:abstractNumId="14">
+  <w:abstractNum w:abstractNumId="15">
     <w:nsid w:val="49EE01D8"/>
     <w:multiLevelType w:val="hybridMultilevel"/>
     <w:tmpl w:val="EDFEB9BE"/>
@@ -11753,7 +12784,7 @@
       </w:rPr>
     </w:lvl>
   </w:abstractNum>
-  <w:abstractNum w:abstractNumId="15">
+  <w:abstractNum w:abstractNumId="16">
     <w:nsid w:val="4BBC2B4B"/>
     <w:multiLevelType w:val="hybridMultilevel"/>
     <w:tmpl w:val="0CB262F8"/>
@@ -11866,7 +12897,7 @@
       </w:rPr>
     </w:lvl>
   </w:abstractNum>
-  <w:abstractNum w:abstractNumId="16">
+  <w:abstractNum w:abstractNumId="17">
     <w:nsid w:val="4EE74325"/>
     <w:multiLevelType w:val="hybridMultilevel"/>
     <w:tmpl w:val="444C84E2"/>
@@ -11979,7 +13010,7 @@
       </w:rPr>
     </w:lvl>
   </w:abstractNum>
-  <w:abstractNum w:abstractNumId="17">
+  <w:abstractNum w:abstractNumId="18">
     <w:nsid w:val="50627863"/>
     <w:multiLevelType w:val="hybridMultilevel"/>
     <w:tmpl w:val="7CDEEB18"/>
@@ -12092,7 +13123,7 @@
       </w:rPr>
     </w:lvl>
   </w:abstractNum>
-  <w:abstractNum w:abstractNumId="18">
+  <w:abstractNum w:abstractNumId="19">
     <w:nsid w:val="575A4FE6"/>
     <w:multiLevelType w:val="multilevel"/>
     <w:tmpl w:val="D32E3618"/>
@@ -12241,7 +13272,7 @@
       </w:rPr>
     </w:lvl>
   </w:abstractNum>
-  <w:abstractNum w:abstractNumId="19">
+  <w:abstractNum w:abstractNumId="20">
     <w:nsid w:val="5E146782"/>
     <w:multiLevelType w:val="hybridMultilevel"/>
     <w:tmpl w:val="66E4D42A"/>
@@ -12354,7 +13385,7 @@
       </w:rPr>
     </w:lvl>
   </w:abstractNum>
-  <w:abstractNum w:abstractNumId="20">
+  <w:abstractNum w:abstractNumId="21">
     <w:nsid w:val="60AF534E"/>
     <w:multiLevelType w:val="hybridMultilevel"/>
     <w:tmpl w:val="FE9A1B4A"/>
@@ -12443,7 +13474,7 @@
       </w:pPr>
     </w:lvl>
   </w:abstractNum>
-  <w:abstractNum w:abstractNumId="21">
+  <w:abstractNum w:abstractNumId="22">
     <w:nsid w:val="6AE516A7"/>
     <w:multiLevelType w:val="multilevel"/>
     <w:tmpl w:val="576052E6"/>
@@ -12592,7 +13623,7 @@
       </w:rPr>
     </w:lvl>
   </w:abstractNum>
-  <w:abstractNum w:abstractNumId="22">
+  <w:abstractNum w:abstractNumId="23">
     <w:nsid w:val="776D5B03"/>
     <w:multiLevelType w:val="hybridMultilevel"/>
     <w:tmpl w:val="A36E1D38"/>
@@ -12705,7 +13736,7 @@
       </w:rPr>
     </w:lvl>
   </w:abstractNum>
-  <w:abstractNum w:abstractNumId="23">
+  <w:abstractNum w:abstractNumId="24">
     <w:nsid w:val="7CD976BD"/>
     <w:multiLevelType w:val="multilevel"/>
     <w:tmpl w:val="E01653A6"/>
@@ -12854,7 +13885,7 @@
       </w:rPr>
     </w:lvl>
   </w:abstractNum>
-  <w:abstractNum w:abstractNumId="24">
+  <w:abstractNum w:abstractNumId="25">
     <w:nsid w:val="7D353606"/>
     <w:multiLevelType w:val="hybridMultilevel"/>
     <w:tmpl w:val="6624D3C8"/>
@@ -12967,7 +13998,7 @@
       </w:rPr>
     </w:lvl>
   </w:abstractNum>
-  <w:abstractNum w:abstractNumId="25">
+  <w:abstractNum w:abstractNumId="26">
     <w:nsid w:val="7F6B10D1"/>
     <w:multiLevelType w:val="hybridMultilevel"/>
     <w:tmpl w:val="5ABAFFAC"/>
@@ -13081,34 +14112,34 @@
     </w:lvl>
   </w:abstractNum>
   <w:num w:numId="1">
-    <w:abstractNumId w:val="11"/>
+    <w:abstractNumId w:val="12"/>
   </w:num>
   <w:num w:numId="2">
-    <w:abstractNumId w:val="23"/>
+    <w:abstractNumId w:val="24"/>
   </w:num>
   <w:num w:numId="3">
-    <w:abstractNumId w:val="13"/>
+    <w:abstractNumId w:val="14"/>
   </w:num>
   <w:num w:numId="4">
     <w:abstractNumId w:val="6"/>
   </w:num>
   <w:num w:numId="5">
-    <w:abstractNumId w:val="21"/>
+    <w:abstractNumId w:val="22"/>
   </w:num>
   <w:num w:numId="6">
-    <w:abstractNumId w:val="18"/>
+    <w:abstractNumId w:val="19"/>
   </w:num>
   <w:num w:numId="7">
-    <w:abstractNumId w:val="12"/>
+    <w:abstractNumId w:val="13"/>
   </w:num>
   <w:num w:numId="8">
     <w:abstractNumId w:val="2"/>
   </w:num>
   <w:num w:numId="9">
-    <w:abstractNumId w:val="17"/>
+    <w:abstractNumId w:val="18"/>
   </w:num>
   <w:num w:numId="10">
-    <w:abstractNumId w:val="16"/>
+    <w:abstractNumId w:val="17"/>
   </w:num>
   <w:num w:numId="11">
     <w:abstractNumId w:val="3"/>
@@ -13117,22 +14148,22 @@
     <w:abstractNumId w:val="7"/>
   </w:num>
   <w:num w:numId="13">
-    <w:abstractNumId w:val="14"/>
+    <w:abstractNumId w:val="15"/>
   </w:num>
   <w:num w:numId="14">
-    <w:abstractNumId w:val="15"/>
+    <w:abstractNumId w:val="16"/>
   </w:num>
   <w:num w:numId="15">
-    <w:abstractNumId w:val="22"/>
+    <w:abstractNumId w:val="23"/>
   </w:num>
   <w:num w:numId="16">
-    <w:abstractNumId w:val="20"/>
+    <w:abstractNumId w:val="21"/>
   </w:num>
   <w:num w:numId="17">
     <w:abstractNumId w:val="9"/>
   </w:num>
   <w:num w:numId="18">
-    <w:abstractNumId w:val="24"/>
+    <w:abstractNumId w:val="25"/>
   </w:num>
   <w:num w:numId="19">
     <w:abstractNumId w:val="0"/>
@@ -13144,19 +14175,22 @@
     <w:abstractNumId w:val="5"/>
   </w:num>
   <w:num w:numId="22">
-    <w:abstractNumId w:val="19"/>
+    <w:abstractNumId w:val="20"/>
   </w:num>
   <w:num w:numId="23">
     <w:abstractNumId w:val="1"/>
   </w:num>
   <w:num w:numId="24">
-    <w:abstractNumId w:val="25"/>
+    <w:abstractNumId w:val="26"/>
   </w:num>
   <w:num w:numId="25">
     <w:abstractNumId w:val="8"/>
   </w:num>
   <w:num w:numId="26">
     <w:abstractNumId w:val="10"/>
+  </w:num>
+  <w:num w:numId="27">
+    <w:abstractNumId w:val="11"/>
   </w:num>
 </w:numbering>
 </file>

</xml_diff>

<commit_message>
Added a main menu and controller Support
</commit_message>
<xml_diff>
--- a/BattleTank/רישומי פיתוח/רישומי פיתוח.docx
+++ b/BattleTank/רישומי פיתוח/רישומי פיתוח.docx
@@ -409,6 +409,7 @@
         </w:rPr>
         <w:t xml:space="preserve">מוודאים שבחור </w:t>
       </w:r>
+      <w:proofErr w:type="spellStart"/>
       <w:r>
         <w:rPr>
           <w:rFonts w:ascii="Arial" w:eastAsia="Times New Roman" w:hAnsi="Arial" w:cs="Arial"/>
@@ -418,6 +419,7 @@
         </w:rPr>
         <w:t>Git</w:t>
       </w:r>
+      <w:proofErr w:type="spellEnd"/>
     </w:p>
     <w:p>
       <w:pPr>
@@ -622,6 +624,7 @@
         </w:rPr>
         <w:t xml:space="preserve">יצירת </w:t>
       </w:r>
+      <w:proofErr w:type="spellStart"/>
       <w:r>
         <w:rPr>
           <w:rFonts w:ascii="Arial" w:eastAsia="Times New Roman" w:hAnsi="Arial" w:cs="Arial"/>
@@ -632,6 +635,7 @@
         </w:rPr>
         <w:t>gitignore</w:t>
       </w:r>
+      <w:proofErr w:type="spellEnd"/>
       <w:r>
         <w:rPr>
           <w:rFonts w:ascii="Arial" w:eastAsia="Times New Roman" w:hAnsi="Arial" w:cs="Arial"/>
@@ -823,7 +827,17 @@
           <w:sz w:val="24"/>
           <w:szCs w:val="24"/>
         </w:rPr>
-        <w:t>.g</w:t>
+        <w:t>.</w:t>
+      </w:r>
+      <w:proofErr w:type="spellStart"/>
+      <w:r>
+        <w:rPr>
+          <w:rFonts w:ascii="Arial" w:eastAsia="Times New Roman" w:hAnsi="Arial" w:cs="Arial"/>
+          <w:color w:val="000000"/>
+          <w:sz w:val="24"/>
+          <w:szCs w:val="24"/>
+        </w:rPr>
+        <w:t>g</w:t>
       </w:r>
       <w:r>
         <w:rPr>
@@ -834,6 +848,7 @@
         </w:rPr>
         <w:t>itignore</w:t>
       </w:r>
+      <w:proofErr w:type="spellEnd"/>
     </w:p>
     <w:p>
       <w:pPr>
@@ -975,6 +990,7 @@
           <w:rtl/>
         </w:rPr>
       </w:pPr>
+      <w:proofErr w:type="spellStart"/>
       <w:r>
         <w:rPr>
           <w:rFonts w:ascii="Arial" w:eastAsia="Times New Roman" w:hAnsi="Arial" w:cs="Arial"/>
@@ -984,6 +1000,7 @@
         </w:rPr>
         <w:t>DerivedDataCache</w:t>
       </w:r>
+      <w:proofErr w:type="spellEnd"/>
     </w:p>
     <w:p>
       <w:pPr>
@@ -1036,8 +1053,19 @@
           <w:sz w:val="24"/>
           <w:szCs w:val="24"/>
         </w:rPr>
-        <w:t>*VC.db</w:t>
-      </w:r>
+        <w:t>*</w:t>
+      </w:r>
+      <w:proofErr w:type="spellStart"/>
+      <w:r>
+        <w:rPr>
+          <w:rFonts w:ascii="Arial" w:eastAsia="Times New Roman" w:hAnsi="Arial" w:cs="Arial"/>
+          <w:color w:val="000000"/>
+          <w:sz w:val="24"/>
+          <w:szCs w:val="24"/>
+        </w:rPr>
+        <w:t>VC.db</w:t>
+      </w:r>
+      <w:proofErr w:type="spellEnd"/>
     </w:p>
     <w:p>
       <w:pPr>
@@ -1064,8 +1092,19 @@
           <w:sz w:val="24"/>
           <w:szCs w:val="24"/>
         </w:rPr>
-        <w:t>*.vs</w:t>
-      </w:r>
+        <w:t>*.</w:t>
+      </w:r>
+      <w:proofErr w:type="spellStart"/>
+      <w:r>
+        <w:rPr>
+          <w:rFonts w:ascii="Arial" w:eastAsia="Times New Roman" w:hAnsi="Arial" w:cs="Arial"/>
+          <w:color w:val="000000"/>
+          <w:sz w:val="24"/>
+          <w:szCs w:val="24"/>
+        </w:rPr>
+        <w:t>vs</w:t>
+      </w:r>
+      <w:proofErr w:type="spellEnd"/>
     </w:p>
     <w:p>
       <w:pPr>
@@ -1293,6 +1332,7 @@
         </w:rPr>
         <w:t xml:space="preserve"> </w:t>
       </w:r>
+      <w:proofErr w:type="spellStart"/>
       <w:r>
         <w:rPr>
           <w:rFonts w:ascii="Arial" w:eastAsia="Times New Roman" w:hAnsi="Arial" w:cs="Arial"/>
@@ -1303,6 +1343,7 @@
         </w:rPr>
         <w:t>GitHub</w:t>
       </w:r>
+      <w:proofErr w:type="spellEnd"/>
     </w:p>
     <w:p>
       <w:pPr>
@@ -2285,6 +2326,7 @@
         </w:rPr>
         <w:t xml:space="preserve"> </w:t>
       </w:r>
+      <w:proofErr w:type="spellStart"/>
       <w:r>
         <w:rPr>
           <w:rFonts w:ascii="Arial" w:eastAsia="Times New Roman" w:hAnsi="Arial" w:cs="Arial"/>
@@ -2294,6 +2336,7 @@
         </w:rPr>
         <w:t>GitHub</w:t>
       </w:r>
+      <w:proofErr w:type="spellEnd"/>
       <w:r>
         <w:rPr>
           <w:rFonts w:ascii="Arial" w:eastAsia="Times New Roman" w:hAnsi="Arial" w:cs="Arial" w:hint="cs"/>
@@ -2613,8 +2656,19 @@
           <w:sz w:val="24"/>
           <w:szCs w:val="24"/>
         </w:rPr>
-        <w:t>.gitignore</w:t>
-      </w:r>
+        <w:t>.</w:t>
+      </w:r>
+      <w:proofErr w:type="spellStart"/>
+      <w:r>
+        <w:rPr>
+          <w:rFonts w:ascii="Arial" w:eastAsia="Times New Roman" w:hAnsi="Arial" w:cs="Arial"/>
+          <w:color w:val="FF0000"/>
+          <w:sz w:val="24"/>
+          <w:szCs w:val="24"/>
+        </w:rPr>
+        <w:t>gitignore</w:t>
+      </w:r>
+      <w:proofErr w:type="spellEnd"/>
       <w:r>
         <w:rPr>
           <w:rFonts w:ascii="Arial" w:eastAsia="Times New Roman" w:hAnsi="Arial" w:cs="Arial" w:hint="cs"/>
@@ -2776,6 +2830,7 @@
         </w:rPr>
         <w:t xml:space="preserve">בתוך </w:t>
       </w:r>
+      <w:proofErr w:type="spellStart"/>
       <w:r>
         <w:rPr>
           <w:rFonts w:ascii="Arial" w:eastAsia="Times New Roman" w:hAnsi="Arial" w:cs="Arial"/>
@@ -2785,6 +2840,7 @@
         </w:rPr>
         <w:t>SourceTree</w:t>
       </w:r>
+      <w:proofErr w:type="spellEnd"/>
       <w:r>
         <w:rPr>
           <w:rFonts w:ascii="Arial" w:eastAsia="Times New Roman" w:hAnsi="Arial" w:cs="Arial" w:hint="cs"/>
@@ -2795,6 +2851,7 @@
         </w:rPr>
         <w:t xml:space="preserve"> לעשות </w:t>
       </w:r>
+      <w:proofErr w:type="spellStart"/>
       <w:r>
         <w:rPr>
           <w:rFonts w:ascii="Arial" w:eastAsia="Times New Roman" w:hAnsi="Arial" w:cs="Arial"/>
@@ -2804,6 +2861,7 @@
         </w:rPr>
         <w:t>CheckOut</w:t>
       </w:r>
+      <w:proofErr w:type="spellEnd"/>
       <w:r>
         <w:rPr>
           <w:rFonts w:ascii="Arial" w:eastAsia="Times New Roman" w:hAnsi="Arial" w:cs="Arial" w:hint="cs"/>
@@ -2888,8 +2946,19 @@
           <w:sz w:val="28"/>
           <w:szCs w:val="28"/>
         </w:rPr>
-        <w:t>.sln</w:t>
-      </w:r>
+        <w:t>.</w:t>
+      </w:r>
+      <w:proofErr w:type="spellStart"/>
+      <w:r>
+        <w:rPr>
+          <w:rFonts w:ascii="Arial" w:eastAsia="Times New Roman" w:hAnsi="Arial" w:cs="Arial"/>
+          <w:color w:val="000000"/>
+          <w:sz w:val="28"/>
+          <w:szCs w:val="28"/>
+        </w:rPr>
+        <w:t>sln</w:t>
+      </w:r>
+      <w:proofErr w:type="spellEnd"/>
     </w:p>
     <w:p>
       <w:pPr>
@@ -2953,8 +3022,19 @@
           <w:sz w:val="28"/>
           <w:szCs w:val="28"/>
         </w:rPr>
-        <w:t>.sln</w:t>
-      </w:r>
+        <w:t>.</w:t>
+      </w:r>
+      <w:proofErr w:type="spellStart"/>
+      <w:r>
+        <w:rPr>
+          <w:rFonts w:ascii="Arial" w:eastAsia="Times New Roman" w:hAnsi="Arial" w:cs="Arial"/>
+          <w:color w:val="000000"/>
+          <w:sz w:val="28"/>
+          <w:szCs w:val="28"/>
+        </w:rPr>
+        <w:t>sln</w:t>
+      </w:r>
+      <w:proofErr w:type="spellEnd"/>
       <w:r>
         <w:rPr>
           <w:rFonts w:ascii="Arial" w:eastAsia="Times New Roman" w:hAnsi="Arial" w:cs="Arial" w:hint="cs"/>
@@ -3843,6 +3923,7 @@
         </w:rPr>
         <w:t xml:space="preserve">לדוגמא לקבלת </w:t>
       </w:r>
+      <w:proofErr w:type="spellStart"/>
       <w:r>
         <w:rPr>
           <w:rFonts w:ascii="Arial" w:eastAsia="Times New Roman" w:hAnsi="Arial" w:cs="Arial"/>
@@ -3852,6 +3933,7 @@
         </w:rPr>
         <w:t>GetOwner</w:t>
       </w:r>
+      <w:proofErr w:type="spellEnd"/>
       <w:r>
         <w:rPr>
           <w:rFonts w:ascii="Arial" w:eastAsia="Times New Roman" w:hAnsi="Arial" w:cs="Arial" w:hint="cs"/>
@@ -3930,7 +4012,47 @@
           <w:sz w:val="24"/>
           <w:szCs w:val="24"/>
         </w:rPr>
-        <w:t>#include "GameFramework/Actor.h"</w:t>
+        <w:t>#include "</w:t>
+      </w:r>
+      <w:proofErr w:type="spellStart"/>
+      <w:r>
+        <w:rPr>
+          <w:rFonts w:ascii="Arial" w:eastAsia="Times New Roman" w:hAnsi="Arial" w:cs="Arial"/>
+          <w:color w:val="000000"/>
+          <w:sz w:val="24"/>
+          <w:szCs w:val="24"/>
+        </w:rPr>
+        <w:t>GameFramework</w:t>
+      </w:r>
+      <w:proofErr w:type="spellEnd"/>
+      <w:r>
+        <w:rPr>
+          <w:rFonts w:ascii="Arial" w:eastAsia="Times New Roman" w:hAnsi="Arial" w:cs="Arial"/>
+          <w:color w:val="000000"/>
+          <w:sz w:val="24"/>
+          <w:szCs w:val="24"/>
+        </w:rPr>
+        <w:t>/</w:t>
+      </w:r>
+      <w:proofErr w:type="spellStart"/>
+      <w:r>
+        <w:rPr>
+          <w:rFonts w:ascii="Arial" w:eastAsia="Times New Roman" w:hAnsi="Arial" w:cs="Arial"/>
+          <w:color w:val="000000"/>
+          <w:sz w:val="24"/>
+          <w:szCs w:val="24"/>
+        </w:rPr>
+        <w:t>Actor.h</w:t>
+      </w:r>
+      <w:proofErr w:type="spellEnd"/>
+      <w:r>
+        <w:rPr>
+          <w:rFonts w:ascii="Arial" w:eastAsia="Times New Roman" w:hAnsi="Arial" w:cs="Arial"/>
+          <w:color w:val="000000"/>
+          <w:sz w:val="24"/>
+          <w:szCs w:val="24"/>
+        </w:rPr>
+        <w:t>"</w:t>
       </w:r>
     </w:p>
     <w:p>
@@ -3961,8 +4083,19 @@
           <w:sz w:val="24"/>
           <w:szCs w:val="24"/>
         </w:rPr>
-        <w:t>.cpp</w:t>
-      </w:r>
+        <w:t>.</w:t>
+      </w:r>
+      <w:proofErr w:type="spellStart"/>
+      <w:r>
+        <w:rPr>
+          <w:rFonts w:ascii="Arial" w:eastAsia="Times New Roman" w:hAnsi="Arial" w:cs="Arial"/>
+          <w:color w:val="000000"/>
+          <w:sz w:val="24"/>
+          <w:szCs w:val="24"/>
+        </w:rPr>
+        <w:t>cpp</w:t>
+      </w:r>
+      <w:proofErr w:type="spellEnd"/>
       <w:r>
         <w:rPr>
           <w:rFonts w:ascii="Arial" w:eastAsia="Times New Roman" w:hAnsi="Arial" w:cs="Arial" w:hint="cs"/>
@@ -4637,6 +4770,7 @@
         </w:rPr>
         <w:t xml:space="preserve"> </w:t>
       </w:r>
+      <w:proofErr w:type="spellStart"/>
       <w:r>
         <w:rPr>
           <w:rFonts w:ascii="Arial" w:eastAsia="Times New Roman" w:hAnsi="Arial" w:cs="Arial"/>
@@ -4646,6 +4780,7 @@
         </w:rPr>
         <w:t>GameMode</w:t>
       </w:r>
+      <w:proofErr w:type="spellEnd"/>
       <w:r>
         <w:rPr>
           <w:rFonts w:ascii="Arial" w:eastAsia="Times New Roman" w:hAnsi="Arial" w:cs="Arial" w:hint="cs"/>
@@ -4760,6 +4895,7 @@
         </w:rPr>
         <w:t xml:space="preserve">תחת </w:t>
       </w:r>
+      <w:proofErr w:type="spellStart"/>
       <w:r>
         <w:rPr>
           <w:rFonts w:ascii="Arial" w:eastAsia="Times New Roman" w:hAnsi="Arial" w:cs="Arial"/>
@@ -4769,6 +4905,7 @@
         </w:rPr>
         <w:t>CollisionComponent</w:t>
       </w:r>
+      <w:proofErr w:type="spellEnd"/>
     </w:p>
     <w:p>
       <w:pPr>
@@ -4869,8 +5006,19 @@
           <w:sz w:val="24"/>
           <w:szCs w:val="24"/>
         </w:rPr>
-        <w:t>Base Eye Hight</w:t>
-      </w:r>
+        <w:t xml:space="preserve">Base Eye </w:t>
+      </w:r>
+      <w:proofErr w:type="spellStart"/>
+      <w:r>
+        <w:rPr>
+          <w:rFonts w:ascii="Arial" w:eastAsia="Times New Roman" w:hAnsi="Arial" w:cs="Arial"/>
+          <w:color w:val="000000"/>
+          <w:sz w:val="24"/>
+          <w:szCs w:val="24"/>
+        </w:rPr>
+        <w:t>Hight</w:t>
+      </w:r>
+      <w:proofErr w:type="spellEnd"/>
     </w:p>
     <w:p>
       <w:pPr>
@@ -4976,6 +5124,7 @@
         </w:rPr>
         <w:t xml:space="preserve"> </w:t>
       </w:r>
+      <w:proofErr w:type="spellStart"/>
       <w:r>
         <w:rPr>
           <w:rFonts w:ascii="Arial" w:eastAsia="Times New Roman" w:hAnsi="Arial" w:cs="Arial"/>
@@ -4985,6 +5134,7 @@
         </w:rPr>
         <w:t>CollisionComponent</w:t>
       </w:r>
+      <w:proofErr w:type="spellEnd"/>
       <w:r>
         <w:rPr>
           <w:rFonts w:ascii="Arial" w:eastAsia="Times New Roman" w:hAnsi="Arial" w:cs="Arial" w:hint="cs"/>
@@ -5070,6 +5220,7 @@
         </w:rPr>
         <w:t xml:space="preserve"> </w:t>
       </w:r>
+      <w:proofErr w:type="spellStart"/>
       <w:r>
         <w:rPr>
           <w:rFonts w:ascii="Arial" w:eastAsia="Times New Roman" w:hAnsi="Arial" w:cs="Arial"/>
@@ -5079,6 +5230,7 @@
         </w:rPr>
         <w:t>GameMode</w:t>
       </w:r>
+      <w:proofErr w:type="spellEnd"/>
       <w:r>
         <w:rPr>
           <w:rFonts w:ascii="Arial" w:eastAsia="Times New Roman" w:hAnsi="Arial" w:cs="Arial" w:hint="cs"/>
@@ -5136,6 +5288,7 @@
         </w:rPr>
         <w:t xml:space="preserve"> </w:t>
       </w:r>
+      <w:proofErr w:type="spellStart"/>
       <w:r>
         <w:rPr>
           <w:rFonts w:ascii="Arial" w:eastAsia="Times New Roman" w:hAnsi="Arial" w:cs="Arial"/>
@@ -5145,6 +5298,7 @@
         </w:rPr>
         <w:t>PhysicsBody</w:t>
       </w:r>
+      <w:proofErr w:type="spellEnd"/>
       <w:r>
         <w:rPr>
           <w:rFonts w:ascii="Arial" w:eastAsia="Times New Roman" w:hAnsi="Arial" w:cs="Arial" w:hint="cs"/>
@@ -5355,6 +5509,7 @@
         </w:rPr>
         <w:t xml:space="preserve"> ו - </w:t>
       </w:r>
+      <w:proofErr w:type="spellStart"/>
       <w:r>
         <w:rPr>
           <w:rFonts w:ascii="Arial" w:eastAsia="Times New Roman" w:hAnsi="Arial" w:cs="Arial"/>
@@ -5364,6 +5519,7 @@
         </w:rPr>
         <w:t>PhysicsHandle</w:t>
       </w:r>
+      <w:proofErr w:type="spellEnd"/>
     </w:p>
     <w:p>
       <w:pPr>
@@ -5456,6 +5612,7 @@
         </w:rPr>
         <w:t xml:space="preserve"> </w:t>
       </w:r>
+      <w:proofErr w:type="spellStart"/>
       <w:r>
         <w:rPr>
           <w:rFonts w:ascii="Arial" w:eastAsia="Times New Roman" w:hAnsi="Arial" w:cs="Arial"/>
@@ -5465,6 +5622,7 @@
         </w:rPr>
         <w:t>BeginPlay</w:t>
       </w:r>
+      <w:proofErr w:type="spellEnd"/>
       <w:r>
         <w:rPr>
           <w:rFonts w:ascii="Arial" w:eastAsia="Times New Roman" w:hAnsi="Arial" w:cs="Arial" w:hint="cs"/>
@@ -5505,6 +5663,7 @@
         </w:rPr>
         <w:t xml:space="preserve"> </w:t>
       </w:r>
+      <w:proofErr w:type="spellStart"/>
       <w:r>
         <w:rPr>
           <w:rFonts w:ascii="Arial" w:eastAsia="Times New Roman" w:hAnsi="Arial" w:cs="Arial"/>
@@ -5514,6 +5673,7 @@
         </w:rPr>
         <w:t>InputComponent</w:t>
       </w:r>
+      <w:proofErr w:type="spellEnd"/>
       <w:r>
         <w:rPr>
           <w:rFonts w:ascii="Arial" w:eastAsia="Times New Roman" w:hAnsi="Arial" w:cs="Arial" w:hint="cs"/>
@@ -5544,6 +5704,7 @@
         </w:rPr>
         <w:t xml:space="preserve"> </w:t>
       </w:r>
+      <w:proofErr w:type="spellStart"/>
       <w:r>
         <w:rPr>
           <w:rFonts w:ascii="Arial" w:eastAsia="Times New Roman" w:hAnsi="Arial" w:cs="Arial"/>
@@ -5553,6 +5714,7 @@
         </w:rPr>
         <w:t>PhysicsHandle</w:t>
       </w:r>
+      <w:proofErr w:type="spellEnd"/>
       <w:r>
         <w:rPr>
           <w:rFonts w:ascii="Arial" w:eastAsia="Times New Roman" w:hAnsi="Arial" w:cs="Arial" w:hint="cs"/>
@@ -5563,6 +5725,7 @@
         </w:rPr>
         <w:t xml:space="preserve"> ע"י </w:t>
       </w:r>
+      <w:proofErr w:type="spellStart"/>
       <w:r>
         <w:rPr>
           <w:rFonts w:ascii="Arial" w:eastAsia="Times New Roman" w:hAnsi="Arial" w:cs="Arial"/>
@@ -5572,6 +5735,7 @@
         </w:rPr>
         <w:t>FindComponentByClass</w:t>
       </w:r>
+      <w:proofErr w:type="spellEnd"/>
       <w:r>
         <w:rPr>
           <w:rFonts w:ascii="Arial" w:eastAsia="Times New Roman" w:hAnsi="Arial" w:cs="Arial" w:hint="cs"/>
@@ -5602,6 +5766,7 @@
         </w:rPr>
         <w:t xml:space="preserve"> </w:t>
       </w:r>
+      <w:proofErr w:type="spellStart"/>
       <w:r>
         <w:rPr>
           <w:rFonts w:ascii="Arial" w:eastAsia="Times New Roman" w:hAnsi="Arial" w:cs="Arial"/>
@@ -5611,6 +5776,7 @@
         </w:rPr>
         <w:t>GetOwner</w:t>
       </w:r>
+      <w:proofErr w:type="spellEnd"/>
       <w:r>
         <w:rPr>
           <w:rFonts w:ascii="Arial" w:eastAsia="Times New Roman" w:hAnsi="Arial" w:cs="Arial" w:hint="cs"/>
@@ -5664,6 +5830,7 @@
         </w:rPr>
         <w:t xml:space="preserve"> </w:t>
       </w:r>
+      <w:proofErr w:type="spellStart"/>
       <w:r>
         <w:rPr>
           <w:rFonts w:ascii="Arial" w:eastAsia="Times New Roman" w:hAnsi="Arial" w:cs="Arial"/>
@@ -5673,6 +5840,7 @@
         </w:rPr>
         <w:t>PhysicsHandle</w:t>
       </w:r>
+      <w:proofErr w:type="spellEnd"/>
       <w:r>
         <w:rPr>
           <w:rFonts w:ascii="Arial" w:eastAsia="Times New Roman" w:hAnsi="Arial" w:cs="Arial" w:hint="cs"/>
@@ -5683,6 +5851,7 @@
         </w:rPr>
         <w:t xml:space="preserve"> (</w:t>
       </w:r>
+      <w:proofErr w:type="spellStart"/>
       <w:r>
         <w:rPr>
           <w:rFonts w:ascii="Arial" w:eastAsia="Times New Roman" w:hAnsi="Arial" w:cs="Arial"/>
@@ -5692,6 +5861,7 @@
         </w:rPr>
         <w:t>InputComponent</w:t>
       </w:r>
+      <w:proofErr w:type="spellEnd"/>
       <w:r>
         <w:rPr>
           <w:rFonts w:ascii="Arial" w:eastAsia="Times New Roman" w:hAnsi="Arial" w:cs="Arial" w:hint="cs"/>
@@ -5745,6 +5915,7 @@
         </w:rPr>
         <w:t xml:space="preserve"> </w:t>
       </w:r>
+      <w:proofErr w:type="spellStart"/>
       <w:r>
         <w:rPr>
           <w:rFonts w:ascii="Arial" w:eastAsia="Times New Roman" w:hAnsi="Arial" w:cs="Arial"/>
@@ -5754,6 +5925,7 @@
         </w:rPr>
         <w:t>BeginPlay</w:t>
       </w:r>
+      <w:proofErr w:type="spellEnd"/>
       <w:r>
         <w:rPr>
           <w:rFonts w:ascii="Arial" w:eastAsia="Times New Roman" w:hAnsi="Arial" w:cs="Arial" w:hint="cs"/>
@@ -5923,6 +6095,7 @@
         </w:rPr>
         <w:t xml:space="preserve"> שקוראת לפונקציית </w:t>
       </w:r>
+      <w:proofErr w:type="spellStart"/>
       <w:r>
         <w:rPr>
           <w:rFonts w:ascii="Arial" w:eastAsia="Times New Roman" w:hAnsi="Arial" w:cs="Arial"/>
@@ -5932,6 +6105,7 @@
         </w:rPr>
         <w:t>RayTrace</w:t>
       </w:r>
+      <w:proofErr w:type="spellEnd"/>
       <w:r>
         <w:rPr>
           <w:rFonts w:ascii="Arial" w:eastAsia="Times New Roman" w:hAnsi="Arial" w:cs="Arial" w:hint="cs"/>
@@ -5962,6 +6136,7 @@
         </w:rPr>
         <w:t xml:space="preserve"> </w:t>
       </w:r>
+      <w:proofErr w:type="spellStart"/>
       <w:r>
         <w:rPr>
           <w:rFonts w:ascii="Arial" w:eastAsia="Times New Roman" w:hAnsi="Arial" w:cs="Arial"/>
@@ -5989,6 +6164,7 @@
         </w:rPr>
         <w:t>itResult</w:t>
       </w:r>
+      <w:proofErr w:type="spellEnd"/>
       <w:r>
         <w:rPr>
           <w:rFonts w:ascii="Arial" w:eastAsia="Times New Roman" w:hAnsi="Arial" w:cs="Arial" w:hint="cs"/>
@@ -6061,6 +6237,7 @@
         </w:rPr>
         <w:t xml:space="preserve"> </w:t>
       </w:r>
+      <w:proofErr w:type="spellStart"/>
       <w:r>
         <w:rPr>
           <w:rFonts w:ascii="Arial" w:eastAsia="Times New Roman" w:hAnsi="Arial" w:cs="Arial"/>
@@ -6070,6 +6247,7 @@
         </w:rPr>
         <w:t>PhysicsHandle</w:t>
       </w:r>
+      <w:proofErr w:type="spellEnd"/>
       <w:r>
         <w:rPr>
           <w:rFonts w:ascii="Arial" w:eastAsia="Times New Roman" w:hAnsi="Arial" w:cs="Arial" w:hint="cs"/>
@@ -6080,6 +6258,7 @@
         </w:rPr>
         <w:t xml:space="preserve"> מבצעים </w:t>
       </w:r>
+      <w:proofErr w:type="spellStart"/>
       <w:r>
         <w:rPr>
           <w:rFonts w:ascii="Arial" w:eastAsia="Times New Roman" w:hAnsi="Arial" w:cs="Arial"/>
@@ -6089,6 +6268,7 @@
         </w:rPr>
         <w:t>GrabComponent</w:t>
       </w:r>
+      <w:proofErr w:type="spellEnd"/>
       <w:r>
         <w:rPr>
           <w:rFonts w:ascii="Arial" w:eastAsia="Times New Roman" w:hAnsi="Arial" w:cs="Arial" w:hint="cs"/>
@@ -6161,6 +6341,7 @@
         </w:rPr>
         <w:t xml:space="preserve"> בודקים כל הזמן אם </w:t>
       </w:r>
+      <w:proofErr w:type="spellStart"/>
       <w:r>
         <w:rPr>
           <w:rFonts w:ascii="Arial" w:eastAsia="Times New Roman" w:hAnsi="Arial" w:cs="Arial"/>
@@ -6170,6 +6351,7 @@
         </w:rPr>
         <w:t>PhysicsHandle</w:t>
       </w:r>
+      <w:proofErr w:type="spellEnd"/>
       <w:r>
         <w:rPr>
           <w:rFonts w:ascii="Arial" w:eastAsia="Times New Roman" w:hAnsi="Arial" w:cs="Arial" w:hint="cs"/>
@@ -6180,6 +6362,7 @@
         </w:rPr>
         <w:t xml:space="preserve"> יש לו </w:t>
       </w:r>
+      <w:proofErr w:type="spellStart"/>
       <w:r>
         <w:rPr>
           <w:rFonts w:ascii="Arial" w:eastAsia="Times New Roman" w:hAnsi="Arial" w:cs="Arial"/>
@@ -6189,6 +6372,7 @@
         </w:rPr>
         <w:t>GrabbedComponent</w:t>
       </w:r>
+      <w:proofErr w:type="spellEnd"/>
       <w:r>
         <w:rPr>
           <w:rFonts w:ascii="Arial" w:eastAsia="Times New Roman" w:hAnsi="Arial" w:cs="Arial" w:hint="cs"/>
@@ -6199,6 +6383,7 @@
         </w:rPr>
         <w:t xml:space="preserve"> אין צורך בסגירת סוגריים אחרי </w:t>
       </w:r>
+      <w:proofErr w:type="spellStart"/>
       <w:r>
         <w:rPr>
           <w:rFonts w:ascii="Arial" w:eastAsia="Times New Roman" w:hAnsi="Arial" w:cs="Arial"/>
@@ -6208,6 +6393,7 @@
         </w:rPr>
         <w:t>GrabbedComponent</w:t>
       </w:r>
+      <w:proofErr w:type="spellEnd"/>
       <w:r>
         <w:rPr>
           <w:rFonts w:ascii="Arial" w:eastAsia="Times New Roman" w:hAnsi="Arial" w:cs="Arial" w:hint="cs"/>
@@ -6218,6 +6404,7 @@
         </w:rPr>
         <w:t xml:space="preserve">. אם ישנו חפץ שמחזיקים אז כל שניה נגדיר מחדש את מיקומו ע"י </w:t>
       </w:r>
+      <w:proofErr w:type="spellStart"/>
       <w:r>
         <w:rPr>
           <w:rFonts w:ascii="Arial" w:eastAsia="Times New Roman" w:hAnsi="Arial" w:cs="Arial"/>
@@ -6227,6 +6414,7 @@
         </w:rPr>
         <w:t>SetTargetLocation</w:t>
       </w:r>
+      <w:proofErr w:type="spellEnd"/>
       <w:r>
         <w:rPr>
           <w:rFonts w:ascii="Arial" w:eastAsia="Times New Roman" w:hAnsi="Arial" w:cs="Arial" w:hint="cs"/>
@@ -6257,6 +6445,7 @@
         </w:rPr>
         <w:t xml:space="preserve"> </w:t>
       </w:r>
+      <w:proofErr w:type="spellStart"/>
       <w:r>
         <w:rPr>
           <w:rFonts w:ascii="Arial" w:eastAsia="Times New Roman" w:hAnsi="Arial" w:cs="Arial"/>
@@ -6266,6 +6455,7 @@
         </w:rPr>
         <w:t>PhysicsHandle</w:t>
       </w:r>
+      <w:proofErr w:type="spellEnd"/>
       <w:r>
         <w:rPr>
           <w:rFonts w:ascii="Arial" w:eastAsia="Times New Roman" w:hAnsi="Arial" w:cs="Arial" w:hint="cs"/>
@@ -6338,6 +6528,7 @@
         </w:rPr>
         <w:t xml:space="preserve"> </w:t>
       </w:r>
+      <w:proofErr w:type="spellStart"/>
       <w:r>
         <w:rPr>
           <w:rFonts w:ascii="Arial" w:eastAsia="Times New Roman" w:hAnsi="Arial" w:cs="Arial"/>
@@ -6347,6 +6538,7 @@
         </w:rPr>
         <w:t>PhysicsHandle</w:t>
       </w:r>
+      <w:proofErr w:type="spellEnd"/>
       <w:r>
         <w:rPr>
           <w:rFonts w:ascii="Arial" w:eastAsia="Times New Roman" w:hAnsi="Arial" w:cs="Arial" w:hint="cs"/>
@@ -6395,6 +6587,7 @@
         </w:rPr>
         <w:t xml:space="preserve">ארכיטקטורת </w:t>
       </w:r>
+      <w:proofErr w:type="spellStart"/>
       <w:r>
         <w:rPr>
           <w:rFonts w:ascii="Arial" w:eastAsia="Times New Roman" w:hAnsi="Arial" w:cs="Arial"/>
@@ -6405,6 +6598,7 @@
         </w:rPr>
         <w:t>OpenDoor</w:t>
       </w:r>
+      <w:proofErr w:type="spellEnd"/>
     </w:p>
     <w:p>
       <w:pPr>
@@ -6446,6 +6640,7 @@
         </w:rPr>
         <w:t>(</w:t>
       </w:r>
+      <w:proofErr w:type="spellStart"/>
       <w:r>
         <w:rPr>
           <w:rFonts w:ascii="Arial" w:eastAsia="Times New Roman" w:hAnsi="Arial" w:cs="Arial"/>
@@ -6455,6 +6650,7 @@
         </w:rPr>
         <w:t>FEventName</w:t>
       </w:r>
+      <w:proofErr w:type="spellEnd"/>
       <w:r>
         <w:rPr>
           <w:rFonts w:ascii="Arial" w:eastAsia="Times New Roman" w:hAnsi="Arial" w:cs="Arial"/>
@@ -6699,6 +6895,7 @@
           <w:szCs w:val="24"/>
         </w:rPr>
       </w:pPr>
+      <w:proofErr w:type="gramStart"/>
       <w:r>
         <w:rPr>
           <w:rFonts w:ascii="Arial" w:eastAsia="Times New Roman" w:hAnsi="Arial" w:cs="Arial"/>
@@ -6715,20 +6912,42 @@
           <w:sz w:val="24"/>
           <w:szCs w:val="24"/>
         </w:rPr>
-        <w:t>(BlueprintAssignable)</w:t>
-      </w:r>
-    </w:p>
-    <w:p>
-      <w:pPr>
-        <w:spacing w:after="0" w:line="240" w:lineRule="auto"/>
-        <w:rPr>
-          <w:rFonts w:ascii="Arial" w:eastAsia="Times New Roman" w:hAnsi="Arial" w:cs="Arial"/>
-          <w:color w:val="000000"/>
-          <w:sz w:val="24"/>
-          <w:szCs w:val="24"/>
-          <w:rtl/>
-        </w:rPr>
-      </w:pPr>
+        <w:t>(</w:t>
+      </w:r>
+      <w:proofErr w:type="spellStart"/>
+      <w:proofErr w:type="gramEnd"/>
+      <w:r>
+        <w:rPr>
+          <w:rFonts w:ascii="Arial" w:eastAsia="Times New Roman" w:hAnsi="Arial" w:cs="Arial"/>
+          <w:color w:val="000000"/>
+          <w:sz w:val="24"/>
+          <w:szCs w:val="24"/>
+        </w:rPr>
+        <w:t>BlueprintAssignable</w:t>
+      </w:r>
+      <w:proofErr w:type="spellEnd"/>
+      <w:r>
+        <w:rPr>
+          <w:rFonts w:ascii="Arial" w:eastAsia="Times New Roman" w:hAnsi="Arial" w:cs="Arial"/>
+          <w:color w:val="000000"/>
+          <w:sz w:val="24"/>
+          <w:szCs w:val="24"/>
+        </w:rPr>
+        <w:t>)</w:t>
+      </w:r>
+    </w:p>
+    <w:p>
+      <w:pPr>
+        <w:spacing w:after="0" w:line="240" w:lineRule="auto"/>
+        <w:rPr>
+          <w:rFonts w:ascii="Arial" w:eastAsia="Times New Roman" w:hAnsi="Arial" w:cs="Arial"/>
+          <w:color w:val="000000"/>
+          <w:sz w:val="24"/>
+          <w:szCs w:val="24"/>
+          <w:rtl/>
+        </w:rPr>
+      </w:pPr>
+      <w:proofErr w:type="spellStart"/>
       <w:r>
         <w:rPr>
           <w:rFonts w:ascii="Arial" w:eastAsia="Times New Roman" w:hAnsi="Arial" w:cs="Arial"/>
@@ -6736,16 +6955,37 @@
           <w:sz w:val="24"/>
           <w:szCs w:val="24"/>
         </w:rPr>
-        <w:t xml:space="preserve">FDoorEvent </w:t>
-      </w:r>
-      <w:r>
-        <w:rPr>
-          <w:rFonts w:ascii="Arial" w:eastAsia="Times New Roman" w:hAnsi="Arial" w:cs="Arial"/>
-          <w:color w:val="000000"/>
-          <w:sz w:val="24"/>
-          <w:szCs w:val="24"/>
-        </w:rPr>
-        <w:t>FDoorOpen;</w:t>
+        <w:t>FDoorEvent</w:t>
+      </w:r>
+      <w:proofErr w:type="spellEnd"/>
+      <w:r>
+        <w:rPr>
+          <w:rFonts w:ascii="Arial" w:eastAsia="Times New Roman" w:hAnsi="Arial" w:cs="Arial"/>
+          <w:color w:val="00B050"/>
+          <w:sz w:val="24"/>
+          <w:szCs w:val="24"/>
+        </w:rPr>
+        <w:t xml:space="preserve"> </w:t>
+      </w:r>
+      <w:proofErr w:type="spellStart"/>
+      <w:r>
+        <w:rPr>
+          <w:rFonts w:ascii="Arial" w:eastAsia="Times New Roman" w:hAnsi="Arial" w:cs="Arial"/>
+          <w:color w:val="000000"/>
+          <w:sz w:val="24"/>
+          <w:szCs w:val="24"/>
+        </w:rPr>
+        <w:t>FDoorOpen</w:t>
+      </w:r>
+      <w:proofErr w:type="spellEnd"/>
+      <w:r>
+        <w:rPr>
+          <w:rFonts w:ascii="Arial" w:eastAsia="Times New Roman" w:hAnsi="Arial" w:cs="Arial"/>
+          <w:color w:val="000000"/>
+          <w:sz w:val="24"/>
+          <w:szCs w:val="24"/>
+        </w:rPr>
+        <w:t>;</w:t>
       </w:r>
     </w:p>
     <w:p>
@@ -6839,6 +7079,7 @@
         </w:rPr>
         <w:t xml:space="preserve"> </w:t>
       </w:r>
+      <w:proofErr w:type="spellStart"/>
       <w:r>
         <w:rPr>
           <w:rFonts w:ascii="Arial" w:eastAsia="Times New Roman" w:hAnsi="Arial" w:cs="Arial"/>
@@ -6848,6 +7089,7 @@
         </w:rPr>
         <w:t>ActorComponent</w:t>
       </w:r>
+      <w:proofErr w:type="spellEnd"/>
       <w:r>
         <w:rPr>
           <w:rFonts w:ascii="Arial" w:eastAsia="Times New Roman" w:hAnsi="Arial" w:cs="Arial" w:hint="cs"/>
@@ -6990,6 +7232,7 @@
         </w:rPr>
         <w:t xml:space="preserve">בחירת </w:t>
       </w:r>
+      <w:proofErr w:type="spellStart"/>
       <w:r>
         <w:rPr>
           <w:rFonts w:ascii="Arial" w:eastAsia="Times New Roman" w:hAnsi="Arial" w:cs="Arial"/>
@@ -6999,6 +7242,7 @@
         </w:rPr>
         <w:t>AddEvent</w:t>
       </w:r>
+      <w:proofErr w:type="spellEnd"/>
     </w:p>
     <w:p>
       <w:pPr>
@@ -7152,6 +7396,8 @@
           <w:rtl/>
         </w:rPr>
       </w:pPr>
+      <w:proofErr w:type="spellStart"/>
+      <w:proofErr w:type="gramStart"/>
       <w:r>
         <w:rPr>
           <w:rFonts w:ascii="Arial" w:eastAsia="Times New Roman" w:hAnsi="Arial" w:cs="Arial"/>
@@ -7174,7 +7420,25 @@
           <w:sz w:val="24"/>
           <w:szCs w:val="24"/>
         </w:rPr>
-        <w:t>oorOpen.Broadcast();</w:t>
+        <w:t>oorOpen.Broadcast</w:t>
+      </w:r>
+      <w:proofErr w:type="spellEnd"/>
+      <w:r>
+        <w:rPr>
+          <w:rFonts w:ascii="Arial" w:eastAsia="Times New Roman" w:hAnsi="Arial" w:cs="Arial"/>
+          <w:sz w:val="24"/>
+          <w:szCs w:val="24"/>
+        </w:rPr>
+        <w:t>(</w:t>
+      </w:r>
+      <w:proofErr w:type="gramEnd"/>
+      <w:r>
+        <w:rPr>
+          <w:rFonts w:ascii="Arial" w:eastAsia="Times New Roman" w:hAnsi="Arial" w:cs="Arial"/>
+          <w:sz w:val="24"/>
+          <w:szCs w:val="24"/>
+        </w:rPr>
+        <w:t>);</w:t>
       </w:r>
     </w:p>
     <w:p>
@@ -7287,6 +7551,7 @@
         </w:rPr>
         <w:t xml:space="preserve">הערה היחידה: שמוסיפים את  - </w:t>
       </w:r>
+      <w:proofErr w:type="spellStart"/>
       <w:r>
         <w:rPr>
           <w:rFonts w:ascii="Arial" w:eastAsia="Times New Roman" w:hAnsi="Arial" w:cs="Arial"/>
@@ -7296,6 +7561,7 @@
         </w:rPr>
         <w:t>OpenAngle</w:t>
       </w:r>
+      <w:proofErr w:type="spellEnd"/>
       <w:r>
         <w:rPr>
           <w:rFonts w:ascii="Arial" w:eastAsia="Times New Roman" w:hAnsi="Arial" w:cs="Arial" w:hint="cs"/>
@@ -7385,6 +7651,7 @@
         </w:rPr>
         <w:t xml:space="preserve"> 90 לתוך </w:t>
       </w:r>
+      <w:proofErr w:type="spellStart"/>
       <w:r>
         <w:rPr>
           <w:rFonts w:ascii="Arial" w:eastAsia="Times New Roman" w:hAnsi="Arial" w:cs="Arial"/>
@@ -7394,6 +7661,7 @@
         </w:rPr>
         <w:t>SetActorRelativeLocation</w:t>
       </w:r>
+      <w:proofErr w:type="spellEnd"/>
       <w:r>
         <w:rPr>
           <w:rFonts w:ascii="Arial" w:eastAsia="Times New Roman" w:hAnsi="Arial" w:cs="Arial" w:hint="cs"/>
@@ -7688,6 +7956,7 @@
         </w:rPr>
         <w:t xml:space="preserve"> מבצעים </w:t>
       </w:r>
+      <w:proofErr w:type="spellStart"/>
       <w:r>
         <w:rPr>
           <w:rFonts w:ascii="Arial" w:eastAsia="Times New Roman" w:hAnsi="Arial" w:cs="Arial"/>
@@ -7697,6 +7966,7 @@
         </w:rPr>
         <w:t>FindComponentByClass</w:t>
       </w:r>
+      <w:proofErr w:type="spellEnd"/>
       <w:r>
         <w:rPr>
           <w:rFonts w:ascii="Arial" w:eastAsia="Times New Roman" w:hAnsi="Arial" w:cs="Arial" w:hint="cs"/>
@@ -7707,6 +7977,7 @@
         </w:rPr>
         <w:t xml:space="preserve"> מסוג </w:t>
       </w:r>
+      <w:proofErr w:type="spellStart"/>
       <w:r>
         <w:rPr>
           <w:rFonts w:ascii="Arial" w:eastAsia="Times New Roman" w:hAnsi="Arial" w:cs="Arial"/>
@@ -7716,6 +7987,7 @@
         </w:rPr>
         <w:t>UPrimitiveComponent</w:t>
       </w:r>
+      <w:proofErr w:type="spellEnd"/>
       <w:r>
         <w:rPr>
           <w:rFonts w:ascii="Arial" w:eastAsia="Times New Roman" w:hAnsi="Arial" w:cs="Arial" w:hint="cs"/>
@@ -7736,6 +8008,7 @@
         </w:rPr>
         <w:t xml:space="preserve">שמתוכו ניתן למצוא את פונקציית </w:t>
       </w:r>
+      <w:proofErr w:type="spellStart"/>
       <w:r>
         <w:rPr>
           <w:rFonts w:ascii="Arial" w:eastAsia="Times New Roman" w:hAnsi="Arial" w:cs="Arial"/>
@@ -7745,6 +8018,7 @@
         </w:rPr>
         <w:t>GetMass</w:t>
       </w:r>
+      <w:proofErr w:type="spellEnd"/>
       <w:r>
         <w:rPr>
           <w:rFonts w:ascii="Arial" w:eastAsia="Times New Roman" w:hAnsi="Arial" w:cs="Arial" w:hint="cs"/>
@@ -11459,6 +11733,1429 @@
         <w:bidi/>
         <w:spacing w:after="0" w:line="240" w:lineRule="auto"/>
         <w:rPr>
+          <w:rFonts w:ascii="Arial" w:eastAsia="Times New Roman" w:hAnsi="Arial" w:cs="Arial"/>
+          <w:sz w:val="24"/>
+          <w:szCs w:val="24"/>
+          <w:lang w:val="en-US"/>
+        </w:rPr>
+      </w:pPr>
+    </w:p>
+    <w:p>
+      <w:pPr>
+        <w:bidi/>
+        <w:spacing w:after="0" w:line="240" w:lineRule="auto"/>
+        <w:rPr>
+          <w:rFonts w:ascii="Arial" w:eastAsia="Times New Roman" w:hAnsi="Arial" w:cs="Arial" w:hint="cs"/>
+          <w:color w:val="000000"/>
+          <w:sz w:val="32"/>
+          <w:szCs w:val="32"/>
+          <w:u w:val="single"/>
+          <w:rtl/>
+        </w:rPr>
+      </w:pPr>
+      <w:r>
+        <w:rPr>
+          <w:rFonts w:ascii="Arial" w:eastAsia="Times New Roman" w:hAnsi="Arial" w:cs="Arial" w:hint="cs"/>
+          <w:color w:val="000000"/>
+          <w:sz w:val="32"/>
+          <w:szCs w:val="32"/>
+          <w:u w:val="single"/>
+          <w:rtl/>
+        </w:rPr>
+        <w:t xml:space="preserve">הכנת </w:t>
+      </w:r>
+      <w:r>
+        <w:rPr>
+          <w:rFonts w:ascii="Arial" w:eastAsia="Times New Roman" w:hAnsi="Arial" w:cs="Arial"/>
+          <w:color w:val="000000"/>
+          <w:sz w:val="32"/>
+          <w:szCs w:val="32"/>
+          <w:u w:val="single"/>
+        </w:rPr>
+        <w:t>Main</w:t>
+      </w:r>
+      <w:r>
+        <w:rPr>
+          <w:rFonts w:ascii="Arial" w:eastAsia="Times New Roman" w:hAnsi="Arial" w:cs="Arial"/>
+          <w:color w:val="000000"/>
+          <w:sz w:val="32"/>
+          <w:szCs w:val="32"/>
+          <w:u w:val="single"/>
+          <w:lang w:val="en-US"/>
+        </w:rPr>
+        <w:t xml:space="preserve"> </w:t>
+      </w:r>
+      <w:r>
+        <w:rPr>
+          <w:rFonts w:ascii="Arial" w:eastAsia="Times New Roman" w:hAnsi="Arial" w:cs="Arial"/>
+          <w:color w:val="000000"/>
+          <w:sz w:val="32"/>
+          <w:szCs w:val="32"/>
+          <w:u w:val="single"/>
+        </w:rPr>
+        <w:t>Menu</w:t>
+      </w:r>
+    </w:p>
+    <w:p>
+      <w:pPr>
+        <w:pStyle w:val="ListParagraph"/>
+        <w:numPr>
+          <w:ilvl w:val="0"/>
+          <w:numId w:val="29"/>
+        </w:numPr>
+        <w:bidi/>
+        <w:spacing w:after="0" w:line="240" w:lineRule="auto"/>
+        <w:rPr>
+          <w:rFonts w:ascii="Arial" w:eastAsia="Times New Roman" w:hAnsi="Arial" w:cs="Arial"/>
+          <w:sz w:val="24"/>
+          <w:szCs w:val="24"/>
+          <w:lang w:val="en-US"/>
+        </w:rPr>
+      </w:pPr>
+      <w:r>
+        <w:rPr>
+          <w:rFonts w:ascii="Arial" w:eastAsia="Times New Roman" w:hAnsi="Arial" w:cs="Arial" w:hint="cs"/>
+          <w:sz w:val="24"/>
+          <w:szCs w:val="24"/>
+          <w:rtl/>
+          <w:lang w:val="en-US"/>
+        </w:rPr>
+        <w:t xml:space="preserve">מכינים שלב ריק עם </w:t>
+      </w:r>
+      <w:r>
+        <w:rPr>
+          <w:rFonts w:ascii="Arial" w:eastAsia="Times New Roman" w:hAnsi="Arial" w:cs="Arial"/>
+          <w:sz w:val="24"/>
+          <w:szCs w:val="24"/>
+          <w:lang w:val="en-US"/>
+        </w:rPr>
+        <w:t>WidgetBlueprint</w:t>
+      </w:r>
+      <w:r>
+        <w:rPr>
+          <w:rFonts w:ascii="Arial" w:eastAsia="Times New Roman" w:hAnsi="Arial" w:cs="Arial" w:hint="cs"/>
+          <w:sz w:val="24"/>
+          <w:szCs w:val="24"/>
+          <w:rtl/>
+          <w:lang w:val="en-US"/>
+        </w:rPr>
+        <w:t xml:space="preserve"> שנבנה ב </w:t>
+      </w:r>
+      <w:r>
+        <w:rPr>
+          <w:rFonts w:ascii="Arial" w:eastAsia="Times New Roman" w:hAnsi="Arial" w:cs="Arial"/>
+          <w:sz w:val="24"/>
+          <w:szCs w:val="24"/>
+          <w:rtl/>
+          <w:lang w:val="en-US"/>
+        </w:rPr>
+        <w:t>–</w:t>
+      </w:r>
+      <w:r>
+        <w:rPr>
+          <w:rFonts w:ascii="Arial" w:eastAsia="Times New Roman" w:hAnsi="Arial" w:cs="Arial" w:hint="cs"/>
+          <w:sz w:val="24"/>
+          <w:szCs w:val="24"/>
+          <w:rtl/>
+          <w:lang w:val="en-US"/>
+        </w:rPr>
+        <w:t xml:space="preserve"> </w:t>
+      </w:r>
+      <w:r>
+        <w:rPr>
+          <w:rFonts w:ascii="Arial" w:eastAsia="Times New Roman" w:hAnsi="Arial" w:cs="Arial"/>
+          <w:sz w:val="24"/>
+          <w:szCs w:val="24"/>
+          <w:lang w:val="en-US"/>
+        </w:rPr>
+        <w:t>BeginPlay</w:t>
+      </w:r>
+      <w:r>
+        <w:rPr>
+          <w:rFonts w:ascii="Arial" w:eastAsia="Times New Roman" w:hAnsi="Arial" w:cs="Arial" w:hint="cs"/>
+          <w:sz w:val="24"/>
+          <w:szCs w:val="24"/>
+          <w:rtl/>
+          <w:lang w:val="en-US"/>
+        </w:rPr>
+        <w:t xml:space="preserve"> של השלב</w:t>
+      </w:r>
+    </w:p>
+    <w:p>
+      <w:pPr>
+        <w:pStyle w:val="ListParagraph"/>
+        <w:numPr>
+          <w:ilvl w:val="0"/>
+          <w:numId w:val="29"/>
+        </w:numPr>
+        <w:bidi/>
+        <w:spacing w:after="0" w:line="240" w:lineRule="auto"/>
+        <w:rPr>
+          <w:rFonts w:ascii="Arial" w:eastAsia="Times New Roman" w:hAnsi="Arial" w:cs="Arial" w:hint="cs"/>
+          <w:sz w:val="24"/>
+          <w:szCs w:val="24"/>
+          <w:lang w:val="en-US"/>
+        </w:rPr>
+      </w:pPr>
+      <w:r>
+        <w:rPr>
+          <w:rFonts w:ascii="Arial" w:eastAsia="Times New Roman" w:hAnsi="Arial" w:cs="Arial" w:hint="cs"/>
+          <w:sz w:val="24"/>
+          <w:szCs w:val="24"/>
+          <w:rtl/>
+          <w:lang w:val="en-US"/>
+        </w:rPr>
+        <w:t xml:space="preserve">לאחר ייצור ה </w:t>
+      </w:r>
+      <w:r>
+        <w:rPr>
+          <w:rFonts w:ascii="Arial" w:eastAsia="Times New Roman" w:hAnsi="Arial" w:cs="Arial"/>
+          <w:sz w:val="24"/>
+          <w:szCs w:val="24"/>
+          <w:rtl/>
+          <w:lang w:val="en-US"/>
+        </w:rPr>
+        <w:t>–</w:t>
+      </w:r>
+      <w:r>
+        <w:rPr>
+          <w:rFonts w:ascii="Arial" w:eastAsia="Times New Roman" w:hAnsi="Arial" w:cs="Arial" w:hint="cs"/>
+          <w:sz w:val="24"/>
+          <w:szCs w:val="24"/>
+          <w:rtl/>
+          <w:lang w:val="en-US"/>
+        </w:rPr>
+        <w:t xml:space="preserve"> </w:t>
+      </w:r>
+      <w:r>
+        <w:rPr>
+          <w:rFonts w:ascii="Arial" w:eastAsia="Times New Roman" w:hAnsi="Arial" w:cs="Arial"/>
+          <w:sz w:val="24"/>
+          <w:szCs w:val="24"/>
+          <w:lang w:val="en-US"/>
+        </w:rPr>
+        <w:t>Widget</w:t>
+      </w:r>
+      <w:r>
+        <w:rPr>
+          <w:rFonts w:ascii="Arial" w:eastAsia="Times New Roman" w:hAnsi="Arial" w:cs="Arial" w:hint="cs"/>
+          <w:sz w:val="24"/>
+          <w:szCs w:val="24"/>
+          <w:rtl/>
+          <w:lang w:val="en-US"/>
+        </w:rPr>
+        <w:t xml:space="preserve"> נוסיף לו </w:t>
+      </w:r>
+      <w:r>
+        <w:rPr>
+          <w:rFonts w:ascii="Arial" w:eastAsia="Times New Roman" w:hAnsi="Arial" w:cs="Arial"/>
+          <w:sz w:val="24"/>
+          <w:szCs w:val="24"/>
+          <w:lang w:val="en-US"/>
+        </w:rPr>
+        <w:t>Set Show Mouse Cursor</w:t>
+      </w:r>
+      <w:r>
+        <w:rPr>
+          <w:rFonts w:ascii="Arial" w:eastAsia="Times New Roman" w:hAnsi="Arial" w:cs="Arial" w:hint="cs"/>
+          <w:sz w:val="24"/>
+          <w:szCs w:val="24"/>
+          <w:rtl/>
+          <w:lang w:val="en-US"/>
+        </w:rPr>
+        <w:t xml:space="preserve"> ונכוון ל  </w:t>
+      </w:r>
+      <w:r>
+        <w:rPr>
+          <w:rFonts w:ascii="Arial" w:eastAsia="Times New Roman" w:hAnsi="Arial" w:cs="Arial"/>
+          <w:sz w:val="24"/>
+          <w:szCs w:val="24"/>
+          <w:lang w:val="en-US"/>
+        </w:rPr>
+        <w:t>True</w:t>
+      </w:r>
+    </w:p>
+    <w:p>
+      <w:pPr>
+        <w:pStyle w:val="ListParagraph"/>
+        <w:numPr>
+          <w:ilvl w:val="0"/>
+          <w:numId w:val="29"/>
+        </w:numPr>
+        <w:bidi/>
+        <w:spacing w:after="0" w:line="240" w:lineRule="auto"/>
+        <w:rPr>
+          <w:rFonts w:ascii="Arial" w:eastAsia="Times New Roman" w:hAnsi="Arial" w:cs="Arial" w:hint="cs"/>
+          <w:sz w:val="24"/>
+          <w:szCs w:val="24"/>
+          <w:lang w:val="en-US"/>
+        </w:rPr>
+      </w:pPr>
+      <w:r>
+        <w:rPr>
+          <w:rFonts w:ascii="Arial" w:eastAsia="Times New Roman" w:hAnsi="Arial" w:cs="Arial" w:hint="cs"/>
+          <w:sz w:val="24"/>
+          <w:szCs w:val="24"/>
+          <w:rtl/>
+          <w:lang w:val="en-US"/>
+        </w:rPr>
+        <w:t xml:space="preserve">מכניסים פנימה </w:t>
+      </w:r>
+      <w:r>
+        <w:rPr>
+          <w:rFonts w:ascii="Arial" w:eastAsia="Times New Roman" w:hAnsi="Arial" w:cs="Arial"/>
+          <w:sz w:val="24"/>
+          <w:szCs w:val="24"/>
+          <w:lang w:val="en-US"/>
+        </w:rPr>
+        <w:t>Scale Box</w:t>
+      </w:r>
+      <w:r>
+        <w:rPr>
+          <w:rFonts w:ascii="Arial" w:eastAsia="Times New Roman" w:hAnsi="Arial" w:cs="Arial" w:hint="cs"/>
+          <w:sz w:val="24"/>
+          <w:szCs w:val="24"/>
+          <w:rtl/>
+          <w:lang w:val="en-US"/>
+        </w:rPr>
+        <w:t xml:space="preserve"> </w:t>
+      </w:r>
+      <w:r>
+        <w:rPr>
+          <w:rFonts w:ascii="Arial" w:eastAsia="Times New Roman" w:hAnsi="Arial" w:cs="Arial" w:hint="cs"/>
+          <w:sz w:val="24"/>
+          <w:szCs w:val="24"/>
+          <w:rtl/>
+          <w:lang w:val="en-US"/>
+        </w:rPr>
+        <w:t xml:space="preserve">(תחת </w:t>
+      </w:r>
+      <w:r>
+        <w:rPr>
+          <w:rFonts w:ascii="Arial" w:eastAsia="Times New Roman" w:hAnsi="Arial" w:cs="Arial"/>
+          <w:sz w:val="24"/>
+          <w:szCs w:val="24"/>
+          <w:lang w:val="en-US"/>
+        </w:rPr>
+        <w:t>Panel</w:t>
+      </w:r>
+      <w:r>
+        <w:rPr>
+          <w:rFonts w:ascii="Arial" w:eastAsia="Times New Roman" w:hAnsi="Arial" w:cs="Arial" w:hint="cs"/>
+          <w:sz w:val="24"/>
+          <w:szCs w:val="24"/>
+          <w:rtl/>
+          <w:lang w:val="en-US"/>
+        </w:rPr>
+        <w:t xml:space="preserve">) </w:t>
+      </w:r>
+      <w:r>
+        <w:rPr>
+          <w:rFonts w:ascii="Arial" w:eastAsia="Times New Roman" w:hAnsi="Arial" w:cs="Arial" w:hint="cs"/>
+          <w:sz w:val="24"/>
+          <w:szCs w:val="24"/>
+          <w:rtl/>
+          <w:lang w:val="en-US"/>
+        </w:rPr>
+        <w:t>שנמתח לאורך כל חלון עם התמונה</w:t>
+      </w:r>
+    </w:p>
+    <w:p>
+      <w:pPr>
+        <w:pStyle w:val="ListParagraph"/>
+        <w:numPr>
+          <w:ilvl w:val="0"/>
+          <w:numId w:val="29"/>
+        </w:numPr>
+        <w:bidi/>
+        <w:spacing w:after="0" w:line="240" w:lineRule="auto"/>
+        <w:rPr>
+          <w:rFonts w:ascii="Arial" w:eastAsia="Times New Roman" w:hAnsi="Arial" w:cs="Arial" w:hint="cs"/>
+          <w:sz w:val="24"/>
+          <w:szCs w:val="24"/>
+          <w:lang w:val="en-US"/>
+        </w:rPr>
+      </w:pPr>
+      <w:r>
+        <w:rPr>
+          <w:rFonts w:ascii="Arial" w:eastAsia="Times New Roman" w:hAnsi="Arial" w:cs="Arial" w:hint="cs"/>
+          <w:sz w:val="24"/>
+          <w:szCs w:val="24"/>
+          <w:rtl/>
+          <w:lang w:val="en-US"/>
+        </w:rPr>
+        <w:t xml:space="preserve">בוחרים ב </w:t>
+      </w:r>
+      <w:r>
+        <w:rPr>
+          <w:rFonts w:ascii="Arial" w:eastAsia="Times New Roman" w:hAnsi="Arial" w:cs="Arial"/>
+          <w:sz w:val="24"/>
+          <w:szCs w:val="24"/>
+          <w:rtl/>
+          <w:lang w:val="en-US"/>
+        </w:rPr>
+        <w:t>–</w:t>
+      </w:r>
+      <w:r>
+        <w:rPr>
+          <w:rFonts w:ascii="Arial" w:eastAsia="Times New Roman" w:hAnsi="Arial" w:cs="Arial" w:hint="cs"/>
+          <w:sz w:val="24"/>
+          <w:szCs w:val="24"/>
+          <w:rtl/>
+          <w:lang w:val="en-US"/>
+        </w:rPr>
+        <w:t xml:space="preserve"> </w:t>
+      </w:r>
+      <w:r>
+        <w:rPr>
+          <w:rFonts w:ascii="Arial" w:eastAsia="Times New Roman" w:hAnsi="Arial" w:cs="Arial"/>
+          <w:sz w:val="24"/>
+          <w:szCs w:val="24"/>
+          <w:lang w:val="en-US"/>
+        </w:rPr>
+        <w:t>Anchor</w:t>
+      </w:r>
+      <w:r>
+        <w:rPr>
+          <w:rFonts w:ascii="Arial" w:eastAsia="Times New Roman" w:hAnsi="Arial" w:cs="Arial" w:hint="cs"/>
+          <w:sz w:val="24"/>
+          <w:szCs w:val="24"/>
+          <w:rtl/>
+          <w:lang w:val="en-US"/>
+        </w:rPr>
+        <w:t xml:space="preserve"> של </w:t>
+      </w:r>
+      <w:r>
+        <w:rPr>
+          <w:rFonts w:ascii="Arial" w:eastAsia="Times New Roman" w:hAnsi="Arial" w:cs="Arial"/>
+          <w:sz w:val="24"/>
+          <w:szCs w:val="24"/>
+          <w:lang w:val="en-US"/>
+        </w:rPr>
+        <w:t>FullScreen</w:t>
+      </w:r>
+      <w:r>
+        <w:rPr>
+          <w:rFonts w:ascii="Arial" w:eastAsia="Times New Roman" w:hAnsi="Arial" w:cs="Arial" w:hint="cs"/>
+          <w:sz w:val="24"/>
+          <w:szCs w:val="24"/>
+          <w:rtl/>
+          <w:lang w:val="en-US"/>
+        </w:rPr>
+        <w:t xml:space="preserve"> ומאפסים את כל הגדלים וה </w:t>
+      </w:r>
+      <w:r>
+        <w:rPr>
+          <w:rFonts w:ascii="Arial" w:eastAsia="Times New Roman" w:hAnsi="Arial" w:cs="Arial"/>
+          <w:sz w:val="24"/>
+          <w:szCs w:val="24"/>
+          <w:rtl/>
+          <w:lang w:val="en-US"/>
+        </w:rPr>
+        <w:t>–</w:t>
+      </w:r>
+      <w:r>
+        <w:rPr>
+          <w:rFonts w:ascii="Arial" w:eastAsia="Times New Roman" w:hAnsi="Arial" w:cs="Arial" w:hint="cs"/>
+          <w:sz w:val="24"/>
+          <w:szCs w:val="24"/>
+          <w:rtl/>
+          <w:lang w:val="en-US"/>
+        </w:rPr>
+        <w:t xml:space="preserve"> </w:t>
+      </w:r>
+      <w:r>
+        <w:rPr>
+          <w:rFonts w:ascii="Arial" w:eastAsia="Times New Roman" w:hAnsi="Arial" w:cs="Arial"/>
+          <w:sz w:val="24"/>
+          <w:szCs w:val="24"/>
+          <w:lang w:val="en-US"/>
+        </w:rPr>
+        <w:t>Offsets</w:t>
+      </w:r>
+    </w:p>
+    <w:p>
+      <w:pPr>
+        <w:pStyle w:val="ListParagraph"/>
+        <w:numPr>
+          <w:ilvl w:val="0"/>
+          <w:numId w:val="29"/>
+        </w:numPr>
+        <w:bidi/>
+        <w:spacing w:after="0" w:line="240" w:lineRule="auto"/>
+        <w:rPr>
+          <w:rFonts w:ascii="Arial" w:eastAsia="Times New Roman" w:hAnsi="Arial" w:cs="Arial" w:hint="cs"/>
+          <w:sz w:val="24"/>
+          <w:szCs w:val="24"/>
+          <w:lang w:val="en-US"/>
+        </w:rPr>
+      </w:pPr>
+      <w:r>
+        <w:rPr>
+          <w:rFonts w:ascii="Arial" w:eastAsia="Times New Roman" w:hAnsi="Arial" w:cs="Arial" w:hint="cs"/>
+          <w:sz w:val="24"/>
+          <w:szCs w:val="24"/>
+          <w:rtl/>
+          <w:lang w:val="en-US"/>
+        </w:rPr>
+        <w:t xml:space="preserve">ובוחרים תחת </w:t>
+      </w:r>
+      <w:r>
+        <w:rPr>
+          <w:rFonts w:ascii="Arial" w:eastAsia="Times New Roman" w:hAnsi="Arial" w:cs="Arial"/>
+          <w:sz w:val="24"/>
+          <w:szCs w:val="24"/>
+          <w:lang w:val="en-US"/>
+        </w:rPr>
+        <w:t>Strech</w:t>
+      </w:r>
+      <w:r>
+        <w:rPr>
+          <w:rFonts w:ascii="Arial" w:eastAsia="Times New Roman" w:hAnsi="Arial" w:cs="Arial" w:hint="cs"/>
+          <w:sz w:val="24"/>
+          <w:szCs w:val="24"/>
+          <w:rtl/>
+          <w:lang w:val="en-US"/>
+        </w:rPr>
+        <w:t xml:space="preserve"> את האופציה </w:t>
+      </w:r>
+      <w:r>
+        <w:rPr>
+          <w:rFonts w:ascii="Arial" w:eastAsia="Times New Roman" w:hAnsi="Arial" w:cs="Arial"/>
+          <w:sz w:val="24"/>
+          <w:szCs w:val="24"/>
+          <w:lang w:val="en-US"/>
+        </w:rPr>
+        <w:t>Scale To Fill</w:t>
+      </w:r>
+    </w:p>
+    <w:p>
+      <w:pPr>
+        <w:pStyle w:val="ListParagraph"/>
+        <w:numPr>
+          <w:ilvl w:val="0"/>
+          <w:numId w:val="29"/>
+        </w:numPr>
+        <w:bidi/>
+        <w:spacing w:after="0" w:line="240" w:lineRule="auto"/>
+        <w:rPr>
+          <w:rFonts w:ascii="Arial" w:eastAsia="Times New Roman" w:hAnsi="Arial" w:cs="Arial" w:hint="cs"/>
+          <w:sz w:val="24"/>
+          <w:szCs w:val="24"/>
+          <w:lang w:val="en-US"/>
+        </w:rPr>
+      </w:pPr>
+      <w:r>
+        <w:rPr>
+          <w:rFonts w:ascii="Arial" w:eastAsia="Times New Roman" w:hAnsi="Arial" w:cs="Arial" w:hint="cs"/>
+          <w:sz w:val="24"/>
+          <w:szCs w:val="24"/>
+          <w:rtl/>
+          <w:lang w:val="en-US"/>
+        </w:rPr>
+        <w:t xml:space="preserve">במידה ומופיע סמן הכוונת יש לאפס בשלב החדש את ה </w:t>
+      </w:r>
+      <w:r>
+        <w:rPr>
+          <w:rFonts w:ascii="Arial" w:eastAsia="Times New Roman" w:hAnsi="Arial" w:cs="Arial"/>
+          <w:sz w:val="24"/>
+          <w:szCs w:val="24"/>
+          <w:rtl/>
+          <w:lang w:val="en-US"/>
+        </w:rPr>
+        <w:t>–</w:t>
+      </w:r>
+      <w:r>
+        <w:rPr>
+          <w:rFonts w:ascii="Arial" w:eastAsia="Times New Roman" w:hAnsi="Arial" w:cs="Arial" w:hint="cs"/>
+          <w:sz w:val="24"/>
+          <w:szCs w:val="24"/>
+          <w:rtl/>
+          <w:lang w:val="en-US"/>
+        </w:rPr>
+        <w:t xml:space="preserve"> </w:t>
+      </w:r>
+      <w:r>
+        <w:rPr>
+          <w:rFonts w:ascii="Arial" w:eastAsia="Times New Roman" w:hAnsi="Arial" w:cs="Arial"/>
+          <w:sz w:val="24"/>
+          <w:szCs w:val="24"/>
+          <w:lang w:val="en-US"/>
+        </w:rPr>
+        <w:t>PlayerController</w:t>
+      </w:r>
+      <w:r>
+        <w:rPr>
+          <w:rFonts w:ascii="Arial" w:eastAsia="Times New Roman" w:hAnsi="Arial" w:cs="Arial" w:hint="cs"/>
+          <w:sz w:val="24"/>
+          <w:szCs w:val="24"/>
+          <w:rtl/>
+          <w:lang w:val="en-US"/>
+        </w:rPr>
+        <w:t xml:space="preserve"> לברירת מחדל</w:t>
+      </w:r>
+      <w:r>
+        <w:rPr>
+          <w:rFonts w:ascii="Arial" w:eastAsia="Times New Roman" w:hAnsi="Arial" w:cs="Arial" w:hint="cs"/>
+          <w:sz w:val="24"/>
+          <w:szCs w:val="24"/>
+          <w:rtl/>
+          <w:lang w:val="en-US"/>
+        </w:rPr>
+        <w:t xml:space="preserve"> ע"י </w:t>
+      </w:r>
+      <w:r>
+        <w:rPr>
+          <w:rFonts w:ascii="Arial" w:eastAsia="Times New Roman" w:hAnsi="Arial" w:cs="Arial"/>
+          <w:sz w:val="24"/>
+          <w:szCs w:val="24"/>
+          <w:lang w:val="en-US"/>
+        </w:rPr>
+        <w:t>Blueprints</w:t>
+      </w:r>
+      <w:r>
+        <w:rPr>
+          <w:rFonts w:ascii="Arial" w:eastAsia="Times New Roman" w:hAnsi="Arial" w:cs="Arial" w:hint="cs"/>
+          <w:sz w:val="24"/>
+          <w:szCs w:val="24"/>
+          <w:rtl/>
+          <w:lang w:val="en-US"/>
+        </w:rPr>
+        <w:t xml:space="preserve"> במסך הראשי, ותחת </w:t>
+      </w:r>
+      <w:r>
+        <w:rPr>
+          <w:rFonts w:ascii="Arial" w:eastAsia="Times New Roman" w:hAnsi="Arial" w:cs="Arial"/>
+          <w:sz w:val="24"/>
+          <w:szCs w:val="24"/>
+          <w:lang w:val="en-US"/>
+        </w:rPr>
+        <w:t>World Override</w:t>
+      </w:r>
+      <w:r>
+        <w:rPr>
+          <w:rFonts w:ascii="Arial" w:eastAsia="Times New Roman" w:hAnsi="Arial" w:cs="Arial" w:hint="cs"/>
+          <w:sz w:val="24"/>
+          <w:szCs w:val="24"/>
+          <w:rtl/>
+          <w:lang w:val="en-US"/>
+        </w:rPr>
+        <w:t xml:space="preserve"> לבחור את ה </w:t>
+      </w:r>
+      <w:r>
+        <w:rPr>
+          <w:rFonts w:ascii="Arial" w:eastAsia="Times New Roman" w:hAnsi="Arial" w:cs="Arial"/>
+          <w:sz w:val="24"/>
+          <w:szCs w:val="24"/>
+          <w:rtl/>
+          <w:lang w:val="en-US"/>
+        </w:rPr>
+        <w:t>–</w:t>
+      </w:r>
+      <w:r>
+        <w:rPr>
+          <w:rFonts w:ascii="Arial" w:eastAsia="Times New Roman" w:hAnsi="Arial" w:cs="Arial" w:hint="cs"/>
+          <w:sz w:val="24"/>
+          <w:szCs w:val="24"/>
+          <w:rtl/>
+          <w:lang w:val="en-US"/>
+        </w:rPr>
+        <w:t xml:space="preserve"> </w:t>
+      </w:r>
+      <w:r>
+        <w:rPr>
+          <w:rFonts w:ascii="Arial" w:eastAsia="Times New Roman" w:hAnsi="Arial" w:cs="Arial"/>
+          <w:sz w:val="24"/>
+          <w:szCs w:val="24"/>
+          <w:lang w:val="en-US"/>
+        </w:rPr>
+        <w:t>GameMode</w:t>
+      </w:r>
+      <w:r>
+        <w:rPr>
+          <w:rFonts w:ascii="Arial" w:eastAsia="Times New Roman" w:hAnsi="Arial" w:cs="Arial" w:hint="cs"/>
+          <w:sz w:val="24"/>
+          <w:szCs w:val="24"/>
+          <w:rtl/>
+          <w:lang w:val="en-US"/>
+        </w:rPr>
+        <w:t xml:space="preserve"> הברירת מחדל</w:t>
+      </w:r>
+    </w:p>
+    <w:p>
+      <w:pPr>
+        <w:pStyle w:val="ListParagraph"/>
+        <w:numPr>
+          <w:ilvl w:val="0"/>
+          <w:numId w:val="29"/>
+        </w:numPr>
+        <w:bidi/>
+        <w:spacing w:after="0" w:line="240" w:lineRule="auto"/>
+        <w:rPr>
+          <w:rFonts w:ascii="Arial" w:eastAsia="Times New Roman" w:hAnsi="Arial" w:cs="Arial" w:hint="cs"/>
+          <w:sz w:val="24"/>
+          <w:szCs w:val="24"/>
+          <w:lang w:val="en-US"/>
+        </w:rPr>
+      </w:pPr>
+      <w:r>
+        <w:rPr>
+          <w:rFonts w:ascii="Arial" w:eastAsia="Times New Roman" w:hAnsi="Arial" w:cs="Arial" w:hint="cs"/>
+          <w:sz w:val="24"/>
+          <w:szCs w:val="24"/>
+          <w:rtl/>
+          <w:lang w:val="en-US"/>
+        </w:rPr>
+        <w:t xml:space="preserve">מבצעים </w:t>
+      </w:r>
+      <w:r>
+        <w:rPr>
+          <w:rFonts w:ascii="Arial" w:eastAsia="Times New Roman" w:hAnsi="Arial" w:cs="Arial"/>
+          <w:sz w:val="24"/>
+          <w:szCs w:val="24"/>
+          <w:lang w:val="en-US"/>
+        </w:rPr>
+        <w:t>Import</w:t>
+      </w:r>
+      <w:r>
+        <w:rPr>
+          <w:rFonts w:ascii="Arial" w:eastAsia="Times New Roman" w:hAnsi="Arial" w:cs="Arial" w:hint="cs"/>
+          <w:sz w:val="24"/>
+          <w:szCs w:val="24"/>
+          <w:rtl/>
+          <w:lang w:val="en-US"/>
+        </w:rPr>
+        <w:t xml:space="preserve"> לפונט חדש אם רוצים ומאשרים יצירת </w:t>
+      </w:r>
+      <w:r>
+        <w:rPr>
+          <w:rFonts w:ascii="Arial" w:eastAsia="Times New Roman" w:hAnsi="Arial" w:cs="Arial"/>
+          <w:sz w:val="24"/>
+          <w:szCs w:val="24"/>
+          <w:lang w:val="en-US"/>
+        </w:rPr>
+        <w:t>Font Asset</w:t>
+      </w:r>
+    </w:p>
+    <w:p>
+      <w:pPr>
+        <w:pStyle w:val="ListParagraph"/>
+        <w:numPr>
+          <w:ilvl w:val="0"/>
+          <w:numId w:val="29"/>
+        </w:numPr>
+        <w:bidi/>
+        <w:spacing w:after="0" w:line="240" w:lineRule="auto"/>
+        <w:rPr>
+          <w:rFonts w:ascii="Arial" w:eastAsia="Times New Roman" w:hAnsi="Arial" w:cs="Arial" w:hint="cs"/>
+          <w:sz w:val="24"/>
+          <w:szCs w:val="24"/>
+          <w:lang w:val="en-US"/>
+        </w:rPr>
+      </w:pPr>
+      <w:r>
+        <w:rPr>
+          <w:rFonts w:ascii="Arial" w:eastAsia="Times New Roman" w:hAnsi="Arial" w:cs="Arial" w:hint="cs"/>
+          <w:sz w:val="24"/>
+          <w:szCs w:val="24"/>
+          <w:rtl/>
+          <w:lang w:val="en-US"/>
+        </w:rPr>
+        <w:t xml:space="preserve">מוסיפים טקסט ע"י </w:t>
+      </w:r>
+      <w:r>
+        <w:rPr>
+          <w:rFonts w:ascii="Arial" w:eastAsia="Times New Roman" w:hAnsi="Arial" w:cs="Arial"/>
+          <w:sz w:val="24"/>
+          <w:szCs w:val="24"/>
+          <w:lang w:val="en-US"/>
+        </w:rPr>
+        <w:t xml:space="preserve"> </w:t>
+      </w:r>
+      <w:r>
+        <w:rPr>
+          <w:rFonts w:ascii="Arial" w:eastAsia="Times New Roman" w:hAnsi="Arial" w:cs="Arial"/>
+          <w:sz w:val="24"/>
+          <w:szCs w:val="24"/>
+          <w:lang w:val="en-US"/>
+        </w:rPr>
+        <w:t>Text</w:t>
+      </w:r>
+      <w:r>
+        <w:rPr>
+          <w:rFonts w:ascii="Arial" w:eastAsia="Times New Roman" w:hAnsi="Arial" w:cs="Arial" w:hint="cs"/>
+          <w:sz w:val="24"/>
+          <w:szCs w:val="24"/>
+          <w:rtl/>
+          <w:lang w:val="en-US"/>
+        </w:rPr>
+        <w:t xml:space="preserve">פשוט </w:t>
+      </w:r>
+      <w:r>
+        <w:rPr>
+          <w:rFonts w:ascii="Arial" w:eastAsia="Times New Roman" w:hAnsi="Arial" w:cs="Arial" w:hint="cs"/>
+          <w:sz w:val="24"/>
+          <w:szCs w:val="24"/>
+          <w:rtl/>
+          <w:lang w:val="en-US"/>
+        </w:rPr>
+        <w:t xml:space="preserve">לרקע שקוף (לא </w:t>
+      </w:r>
+      <w:r>
+        <w:rPr>
+          <w:rFonts w:ascii="Arial" w:eastAsia="Times New Roman" w:hAnsi="Arial" w:cs="Arial"/>
+          <w:sz w:val="24"/>
+          <w:szCs w:val="24"/>
+          <w:lang w:val="en-US"/>
+        </w:rPr>
+        <w:t>TextBox</w:t>
+      </w:r>
+      <w:r>
+        <w:rPr>
+          <w:rFonts w:ascii="Arial" w:eastAsia="Times New Roman" w:hAnsi="Arial" w:cs="Arial" w:hint="cs"/>
+          <w:sz w:val="24"/>
+          <w:szCs w:val="24"/>
+          <w:rtl/>
+          <w:lang w:val="en-US"/>
+        </w:rPr>
+        <w:t>)</w:t>
+      </w:r>
+    </w:p>
+    <w:p>
+      <w:pPr>
+        <w:pStyle w:val="ListParagraph"/>
+        <w:numPr>
+          <w:ilvl w:val="0"/>
+          <w:numId w:val="29"/>
+        </w:numPr>
+        <w:bidi/>
+        <w:spacing w:after="0" w:line="240" w:lineRule="auto"/>
+        <w:rPr>
+          <w:rFonts w:ascii="Arial" w:eastAsia="Times New Roman" w:hAnsi="Arial" w:cs="Arial" w:hint="cs"/>
+          <w:sz w:val="24"/>
+          <w:szCs w:val="24"/>
+          <w:lang w:val="en-US"/>
+        </w:rPr>
+      </w:pPr>
+      <w:r>
+        <w:rPr>
+          <w:rFonts w:ascii="Arial" w:eastAsia="Times New Roman" w:hAnsi="Arial" w:cs="Arial" w:hint="cs"/>
+          <w:sz w:val="24"/>
+          <w:szCs w:val="24"/>
+          <w:rtl/>
+          <w:lang w:val="en-US"/>
+        </w:rPr>
+        <w:t xml:space="preserve">ניתן ללחוץ על </w:t>
+      </w:r>
+      <w:r>
+        <w:rPr>
+          <w:rFonts w:ascii="Arial" w:eastAsia="Times New Roman" w:hAnsi="Arial" w:cs="Arial"/>
+          <w:sz w:val="24"/>
+          <w:szCs w:val="24"/>
+          <w:lang w:val="en-US"/>
+        </w:rPr>
+        <w:t>Size to Content</w:t>
+      </w:r>
+      <w:r>
+        <w:rPr>
+          <w:rFonts w:ascii="Arial" w:eastAsia="Times New Roman" w:hAnsi="Arial" w:cs="Arial" w:hint="cs"/>
+          <w:sz w:val="24"/>
+          <w:szCs w:val="24"/>
+          <w:rtl/>
+          <w:lang w:val="en-US"/>
+        </w:rPr>
+        <w:t xml:space="preserve"> על מנת להסתבך עם </w:t>
+      </w:r>
+      <w:r>
+        <w:rPr>
+          <w:rFonts w:ascii="Arial" w:eastAsia="Times New Roman" w:hAnsi="Arial" w:cs="Arial"/>
+          <w:sz w:val="24"/>
+          <w:szCs w:val="24"/>
+          <w:lang w:val="en-US"/>
+        </w:rPr>
+        <w:t>Justification</w:t>
+      </w:r>
+    </w:p>
+    <w:p>
+      <w:pPr>
+        <w:pStyle w:val="ListParagraph"/>
+        <w:numPr>
+          <w:ilvl w:val="0"/>
+          <w:numId w:val="29"/>
+        </w:numPr>
+        <w:bidi/>
+        <w:spacing w:after="0" w:line="240" w:lineRule="auto"/>
+        <w:rPr>
+          <w:rFonts w:ascii="Arial" w:eastAsia="Times New Roman" w:hAnsi="Arial" w:cs="Arial"/>
+          <w:sz w:val="24"/>
+          <w:szCs w:val="24"/>
+          <w:lang w:val="en-US"/>
+        </w:rPr>
+      </w:pPr>
+      <w:r>
+        <w:rPr>
+          <w:rFonts w:ascii="Arial" w:eastAsia="Times New Roman" w:hAnsi="Arial" w:cs="Arial" w:hint="cs"/>
+          <w:sz w:val="24"/>
+          <w:szCs w:val="24"/>
+          <w:rtl/>
+          <w:lang w:val="en-US"/>
+        </w:rPr>
+        <w:t xml:space="preserve">ניתן לחזור על שני השלבים האחרונים אבל לכפתור התחלה </w:t>
+      </w:r>
+    </w:p>
+    <w:p>
+      <w:pPr>
+        <w:pStyle w:val="ListParagraph"/>
+        <w:numPr>
+          <w:ilvl w:val="0"/>
+          <w:numId w:val="29"/>
+        </w:numPr>
+        <w:bidi/>
+        <w:spacing w:after="0" w:line="240" w:lineRule="auto"/>
+        <w:rPr>
+          <w:rFonts w:ascii="Arial" w:eastAsia="Times New Roman" w:hAnsi="Arial" w:cs="Arial" w:hint="cs"/>
+          <w:sz w:val="24"/>
+          <w:szCs w:val="24"/>
+          <w:lang w:val="en-US"/>
+        </w:rPr>
+      </w:pPr>
+      <w:r>
+        <w:rPr>
+          <w:rFonts w:ascii="Arial" w:eastAsia="Times New Roman" w:hAnsi="Arial" w:cs="Arial" w:hint="cs"/>
+          <w:sz w:val="24"/>
+          <w:szCs w:val="24"/>
+          <w:rtl/>
+          <w:lang w:val="en-US"/>
+        </w:rPr>
+        <w:t xml:space="preserve">על מנת שלכפתור התחלה יהיה טקסט מוסיפים לו </w:t>
+      </w:r>
+      <w:r>
+        <w:rPr>
+          <w:rFonts w:ascii="Arial" w:eastAsia="Times New Roman" w:hAnsi="Arial" w:cs="Arial"/>
+          <w:sz w:val="24"/>
+          <w:szCs w:val="24"/>
+          <w:lang w:val="en-US"/>
+        </w:rPr>
+        <w:t>Text</w:t>
+      </w:r>
+      <w:r>
+        <w:rPr>
+          <w:rFonts w:ascii="Arial" w:eastAsia="Times New Roman" w:hAnsi="Arial" w:cs="Arial" w:hint="cs"/>
+          <w:sz w:val="24"/>
+          <w:szCs w:val="24"/>
+          <w:rtl/>
+          <w:lang w:val="en-US"/>
+        </w:rPr>
+        <w:t xml:space="preserve"> כ </w:t>
+      </w:r>
+      <w:r>
+        <w:rPr>
+          <w:rFonts w:ascii="Arial" w:eastAsia="Times New Roman" w:hAnsi="Arial" w:cs="Arial"/>
+          <w:sz w:val="24"/>
+          <w:szCs w:val="24"/>
+          <w:rtl/>
+          <w:lang w:val="en-US"/>
+        </w:rPr>
+        <w:t>–</w:t>
+      </w:r>
+      <w:r>
+        <w:rPr>
+          <w:rFonts w:ascii="Arial" w:eastAsia="Times New Roman" w:hAnsi="Arial" w:cs="Arial" w:hint="cs"/>
+          <w:sz w:val="24"/>
+          <w:szCs w:val="24"/>
+          <w:rtl/>
+          <w:lang w:val="en-US"/>
+        </w:rPr>
+        <w:t xml:space="preserve"> </w:t>
+      </w:r>
+      <w:r>
+        <w:rPr>
+          <w:rFonts w:ascii="Arial" w:eastAsia="Times New Roman" w:hAnsi="Arial" w:cs="Arial"/>
+          <w:sz w:val="24"/>
+          <w:szCs w:val="24"/>
+          <w:lang w:val="en-US"/>
+        </w:rPr>
+        <w:t>Child</w:t>
+      </w:r>
+    </w:p>
+    <w:p>
+      <w:pPr>
+        <w:pStyle w:val="ListParagraph"/>
+        <w:numPr>
+          <w:ilvl w:val="0"/>
+          <w:numId w:val="29"/>
+        </w:numPr>
+        <w:bidi/>
+        <w:spacing w:after="0" w:line="240" w:lineRule="auto"/>
+        <w:rPr>
+          <w:rFonts w:ascii="Arial" w:eastAsia="Times New Roman" w:hAnsi="Arial" w:cs="Arial"/>
+          <w:sz w:val="24"/>
+          <w:szCs w:val="24"/>
+          <w:lang w:val="en-US"/>
+        </w:rPr>
+      </w:pPr>
+      <w:r>
+        <w:rPr>
+          <w:rFonts w:ascii="Arial" w:eastAsia="Times New Roman" w:hAnsi="Arial" w:cs="Arial" w:hint="cs"/>
+          <w:sz w:val="24"/>
+          <w:szCs w:val="24"/>
+          <w:rtl/>
+          <w:lang w:val="en-US"/>
+        </w:rPr>
+        <w:t xml:space="preserve">לכפתור זה נעשה </w:t>
+      </w:r>
+      <w:r>
+        <w:rPr>
+          <w:rFonts w:ascii="Arial" w:eastAsia="Times New Roman" w:hAnsi="Arial" w:cs="Arial"/>
+          <w:sz w:val="24"/>
+          <w:szCs w:val="24"/>
+          <w:lang w:val="en-US"/>
+        </w:rPr>
+        <w:t>Bind</w:t>
+      </w:r>
+      <w:r>
+        <w:rPr>
+          <w:rFonts w:ascii="Arial" w:eastAsia="Times New Roman" w:hAnsi="Arial" w:cs="Arial" w:hint="cs"/>
+          <w:sz w:val="24"/>
+          <w:szCs w:val="24"/>
+          <w:rtl/>
+          <w:lang w:val="en-US"/>
+        </w:rPr>
+        <w:t xml:space="preserve"> ל </w:t>
+      </w:r>
+      <w:r>
+        <w:rPr>
+          <w:rFonts w:ascii="Arial" w:eastAsia="Times New Roman" w:hAnsi="Arial" w:cs="Arial"/>
+          <w:sz w:val="24"/>
+          <w:szCs w:val="24"/>
+          <w:rtl/>
+          <w:lang w:val="en-US"/>
+        </w:rPr>
+        <w:t>–</w:t>
+      </w:r>
+      <w:r>
+        <w:rPr>
+          <w:rFonts w:ascii="Arial" w:eastAsia="Times New Roman" w:hAnsi="Arial" w:cs="Arial" w:hint="cs"/>
+          <w:sz w:val="24"/>
+          <w:szCs w:val="24"/>
+          <w:rtl/>
+          <w:lang w:val="en-US"/>
+        </w:rPr>
+        <w:t xml:space="preserve"> </w:t>
+      </w:r>
+      <w:r>
+        <w:rPr>
+          <w:rFonts w:ascii="Arial" w:eastAsia="Times New Roman" w:hAnsi="Arial" w:cs="Arial"/>
+          <w:sz w:val="24"/>
+          <w:szCs w:val="24"/>
+          <w:lang w:val="en-US"/>
+        </w:rPr>
+        <w:t>OnClicked</w:t>
+      </w:r>
+      <w:r>
+        <w:rPr>
+          <w:rFonts w:ascii="Arial" w:eastAsia="Times New Roman" w:hAnsi="Arial" w:cs="Arial" w:hint="cs"/>
+          <w:sz w:val="24"/>
+          <w:szCs w:val="24"/>
+          <w:rtl/>
+          <w:lang w:val="en-US"/>
+        </w:rPr>
+        <w:t xml:space="preserve"> שייפתח את השלב בעת לחיצה</w:t>
+      </w:r>
+    </w:p>
+    <w:p>
+      <w:pPr>
+        <w:pStyle w:val="ListParagraph"/>
+        <w:numPr>
+          <w:ilvl w:val="0"/>
+          <w:numId w:val="29"/>
+        </w:numPr>
+        <w:bidi/>
+        <w:spacing w:after="0" w:line="240" w:lineRule="auto"/>
+        <w:rPr>
+          <w:rFonts w:ascii="Arial" w:eastAsia="Times New Roman" w:hAnsi="Arial" w:cs="Arial" w:hint="cs"/>
+          <w:sz w:val="24"/>
+          <w:szCs w:val="24"/>
+          <w:lang w:val="en-US"/>
+        </w:rPr>
+      </w:pPr>
+      <w:r>
+        <w:rPr>
+          <w:rFonts w:ascii="Arial" w:eastAsia="Times New Roman" w:hAnsi="Arial" w:cs="Arial" w:hint="cs"/>
+          <w:sz w:val="24"/>
+          <w:szCs w:val="24"/>
+          <w:rtl/>
+          <w:lang w:val="en-US"/>
+        </w:rPr>
+        <w:t xml:space="preserve">נוסיף </w:t>
+      </w:r>
+      <w:r>
+        <w:rPr>
+          <w:rFonts w:ascii="Arial" w:eastAsia="Times New Roman" w:hAnsi="Arial" w:cs="Arial"/>
+          <w:sz w:val="24"/>
+          <w:szCs w:val="24"/>
+          <w:lang w:val="en-US"/>
+        </w:rPr>
+        <w:t>Open Level</w:t>
+      </w:r>
+      <w:r>
+        <w:rPr>
+          <w:rFonts w:ascii="Arial" w:eastAsia="Times New Roman" w:hAnsi="Arial" w:cs="Arial" w:hint="cs"/>
+          <w:sz w:val="24"/>
+          <w:szCs w:val="24"/>
+          <w:rtl/>
+          <w:lang w:val="en-US"/>
+        </w:rPr>
+        <w:t xml:space="preserve"> עם שם השלב הרצוי</w:t>
+      </w:r>
+    </w:p>
+    <w:p>
+      <w:pPr>
+        <w:pStyle w:val="ListParagraph"/>
+        <w:numPr>
+          <w:ilvl w:val="0"/>
+          <w:numId w:val="29"/>
+        </w:numPr>
+        <w:bidi/>
+        <w:spacing w:after="0" w:line="240" w:lineRule="auto"/>
+        <w:rPr>
+          <w:rFonts w:ascii="Arial" w:eastAsia="Times New Roman" w:hAnsi="Arial" w:cs="Arial" w:hint="cs"/>
+          <w:sz w:val="24"/>
+          <w:szCs w:val="24"/>
+          <w:lang w:val="en-US"/>
+        </w:rPr>
+      </w:pPr>
+      <w:r>
+        <w:rPr>
+          <w:rFonts w:ascii="Arial" w:eastAsia="Times New Roman" w:hAnsi="Arial" w:cs="Arial" w:hint="cs"/>
+          <w:sz w:val="24"/>
+          <w:szCs w:val="24"/>
+          <w:rtl/>
+          <w:lang w:val="en-US"/>
+        </w:rPr>
+        <w:t xml:space="preserve">על מנת שכפתור ההתחלה יהיה בפוקוס ללחצני שליטה של שלט </w:t>
+      </w:r>
+      <w:r>
+        <w:rPr>
+          <w:rFonts w:ascii="Arial" w:eastAsia="Times New Roman" w:hAnsi="Arial" w:cs="Arial"/>
+          <w:sz w:val="24"/>
+          <w:szCs w:val="24"/>
+          <w:lang w:val="en-US"/>
+        </w:rPr>
+        <w:t>Xbox</w:t>
+      </w:r>
+      <w:r>
+        <w:rPr>
+          <w:rFonts w:ascii="Arial" w:eastAsia="Times New Roman" w:hAnsi="Arial" w:cs="Arial" w:hint="cs"/>
+          <w:sz w:val="24"/>
+          <w:szCs w:val="24"/>
+          <w:rtl/>
+          <w:lang w:val="en-US"/>
+        </w:rPr>
+        <w:t xml:space="preserve"> נוסיף ל </w:t>
+      </w:r>
+      <w:r>
+        <w:rPr>
+          <w:rFonts w:ascii="Arial" w:eastAsia="Times New Roman" w:hAnsi="Arial" w:cs="Arial"/>
+          <w:sz w:val="24"/>
+          <w:szCs w:val="24"/>
+          <w:rtl/>
+          <w:lang w:val="en-US"/>
+        </w:rPr>
+        <w:t>–</w:t>
+      </w:r>
+      <w:r>
+        <w:rPr>
+          <w:rFonts w:ascii="Arial" w:eastAsia="Times New Roman" w:hAnsi="Arial" w:cs="Arial" w:hint="cs"/>
+          <w:sz w:val="24"/>
+          <w:szCs w:val="24"/>
+          <w:rtl/>
+          <w:lang w:val="en-US"/>
+        </w:rPr>
+        <w:t xml:space="preserve"> </w:t>
+      </w:r>
+      <w:r>
+        <w:rPr>
+          <w:rFonts w:ascii="Arial" w:eastAsia="Times New Roman" w:hAnsi="Arial" w:cs="Arial"/>
+          <w:sz w:val="24"/>
+          <w:szCs w:val="24"/>
+          <w:lang w:val="en-US"/>
+        </w:rPr>
+        <w:t>Event Construct</w:t>
+      </w:r>
+      <w:r>
+        <w:rPr>
+          <w:rFonts w:ascii="Arial" w:eastAsia="Times New Roman" w:hAnsi="Arial" w:cs="Arial" w:hint="cs"/>
+          <w:sz w:val="24"/>
+          <w:szCs w:val="24"/>
+          <w:rtl/>
+          <w:lang w:val="en-US"/>
+        </w:rPr>
+        <w:t xml:space="preserve"> פונקציה </w:t>
+      </w:r>
+      <w:r>
+        <w:rPr>
+          <w:rFonts w:ascii="Arial" w:eastAsia="Times New Roman" w:hAnsi="Arial" w:cs="Arial"/>
+          <w:sz w:val="24"/>
+          <w:szCs w:val="24"/>
+          <w:lang w:val="en-US"/>
+        </w:rPr>
+        <w:t>Set Input Mode UI Only</w:t>
+      </w:r>
+    </w:p>
+    <w:p>
+      <w:pPr>
+        <w:pStyle w:val="ListParagraph"/>
+        <w:numPr>
+          <w:ilvl w:val="0"/>
+          <w:numId w:val="29"/>
+        </w:numPr>
+        <w:bidi/>
+        <w:spacing w:after="0" w:line="240" w:lineRule="auto"/>
+        <w:rPr>
+          <w:rFonts w:ascii="Arial" w:eastAsia="Times New Roman" w:hAnsi="Arial" w:cs="Arial" w:hint="cs"/>
+          <w:sz w:val="24"/>
+          <w:szCs w:val="24"/>
+          <w:lang w:val="en-US"/>
+        </w:rPr>
+      </w:pPr>
+      <w:r>
+        <w:rPr>
+          <w:rFonts w:ascii="Arial" w:eastAsia="Times New Roman" w:hAnsi="Arial" w:cs="Arial" w:hint="cs"/>
+          <w:sz w:val="24"/>
+          <w:szCs w:val="24"/>
+          <w:rtl/>
+          <w:lang w:val="en-US"/>
+        </w:rPr>
+        <w:t xml:space="preserve">לכן מידית נשנה ב </w:t>
+      </w:r>
+      <w:r>
+        <w:rPr>
+          <w:rFonts w:ascii="Arial" w:eastAsia="Times New Roman" w:hAnsi="Arial" w:cs="Arial"/>
+          <w:sz w:val="24"/>
+          <w:szCs w:val="24"/>
+          <w:rtl/>
+          <w:lang w:val="en-US"/>
+        </w:rPr>
+        <w:t>–</w:t>
+      </w:r>
+      <w:r>
+        <w:rPr>
+          <w:rFonts w:ascii="Arial" w:eastAsia="Times New Roman" w:hAnsi="Arial" w:cs="Arial" w:hint="cs"/>
+          <w:sz w:val="24"/>
+          <w:szCs w:val="24"/>
+          <w:rtl/>
+          <w:lang w:val="en-US"/>
+        </w:rPr>
+        <w:t xml:space="preserve"> </w:t>
+      </w:r>
+      <w:r>
+        <w:rPr>
+          <w:rFonts w:ascii="Arial" w:eastAsia="Times New Roman" w:hAnsi="Arial" w:cs="Arial"/>
+          <w:sz w:val="24"/>
+          <w:szCs w:val="24"/>
+          <w:lang w:val="en-US"/>
+        </w:rPr>
+        <w:t>BeginPlay</w:t>
+      </w:r>
+      <w:r>
+        <w:rPr>
+          <w:rFonts w:ascii="Arial" w:eastAsia="Times New Roman" w:hAnsi="Arial" w:cs="Arial" w:hint="cs"/>
+          <w:sz w:val="24"/>
+          <w:szCs w:val="24"/>
+          <w:rtl/>
+          <w:lang w:val="en-US"/>
+        </w:rPr>
+        <w:t xml:space="preserve"> של השלב הנטען ל </w:t>
+      </w:r>
+      <w:r>
+        <w:rPr>
+          <w:rFonts w:ascii="Arial" w:eastAsia="Times New Roman" w:hAnsi="Arial" w:cs="Arial"/>
+          <w:sz w:val="24"/>
+          <w:szCs w:val="24"/>
+          <w:rtl/>
+          <w:lang w:val="en-US"/>
+        </w:rPr>
+        <w:t>–</w:t>
+      </w:r>
+      <w:r>
+        <w:rPr>
+          <w:rFonts w:ascii="Arial" w:eastAsia="Times New Roman" w:hAnsi="Arial" w:cs="Arial" w:hint="cs"/>
+          <w:sz w:val="24"/>
+          <w:szCs w:val="24"/>
+          <w:rtl/>
+          <w:lang w:val="en-US"/>
+        </w:rPr>
+        <w:t xml:space="preserve"> </w:t>
+      </w:r>
+      <w:r>
+        <w:rPr>
+          <w:rFonts w:ascii="Arial" w:eastAsia="Times New Roman" w:hAnsi="Arial" w:cs="Arial"/>
+          <w:sz w:val="24"/>
+          <w:szCs w:val="24"/>
+          <w:lang w:val="en-US"/>
+        </w:rPr>
+        <w:t>Set Input Mode Game Only</w:t>
+      </w:r>
+    </w:p>
+    <w:p>
+      <w:pPr>
+        <w:pStyle w:val="ListParagraph"/>
+        <w:numPr>
+          <w:ilvl w:val="0"/>
+          <w:numId w:val="29"/>
+        </w:numPr>
+        <w:bidi/>
+        <w:spacing w:after="0" w:line="240" w:lineRule="auto"/>
+        <w:rPr>
+          <w:rFonts w:ascii="Arial" w:eastAsia="Times New Roman" w:hAnsi="Arial" w:cs="Arial" w:hint="cs"/>
+          <w:sz w:val="24"/>
+          <w:szCs w:val="24"/>
+          <w:lang w:val="en-US"/>
+        </w:rPr>
+      </w:pPr>
+      <w:r>
+        <w:rPr>
+          <w:rFonts w:ascii="Arial" w:eastAsia="Times New Roman" w:hAnsi="Arial" w:cs="Arial" w:hint="cs"/>
+          <w:sz w:val="24"/>
+          <w:szCs w:val="24"/>
+          <w:rtl/>
+          <w:lang w:val="en-US"/>
+        </w:rPr>
+        <w:t xml:space="preserve">נוסיף גם כפתור </w:t>
+      </w:r>
+      <w:r>
+        <w:rPr>
+          <w:rFonts w:ascii="Arial" w:eastAsia="Times New Roman" w:hAnsi="Arial" w:cs="Arial"/>
+          <w:sz w:val="24"/>
+          <w:szCs w:val="24"/>
+          <w:lang w:val="en-US"/>
+        </w:rPr>
+        <w:t>Quit</w:t>
+      </w:r>
+      <w:r>
+        <w:rPr>
+          <w:rFonts w:ascii="Arial" w:eastAsia="Times New Roman" w:hAnsi="Arial" w:cs="Arial" w:hint="cs"/>
+          <w:sz w:val="24"/>
+          <w:szCs w:val="24"/>
+          <w:rtl/>
+          <w:lang w:val="en-US"/>
+        </w:rPr>
+        <w:t xml:space="preserve"> שיעבוד עם לחצן השלט </w:t>
+      </w:r>
+      <w:r>
+        <w:rPr>
+          <w:rFonts w:ascii="Arial" w:eastAsia="Times New Roman" w:hAnsi="Arial" w:cs="Arial"/>
+          <w:sz w:val="24"/>
+          <w:szCs w:val="24"/>
+          <w:lang w:val="en-US"/>
+        </w:rPr>
+        <w:t>Back</w:t>
+      </w:r>
+      <w:r>
+        <w:rPr>
+          <w:rFonts w:ascii="Arial" w:eastAsia="Times New Roman" w:hAnsi="Arial" w:cs="Arial" w:hint="cs"/>
+          <w:sz w:val="24"/>
+          <w:szCs w:val="24"/>
+          <w:rtl/>
+          <w:lang w:val="en-US"/>
+        </w:rPr>
+        <w:t xml:space="preserve"> וכפתור </w:t>
+      </w:r>
+      <w:r>
+        <w:rPr>
+          <w:rFonts w:ascii="Arial" w:eastAsia="Times New Roman" w:hAnsi="Arial" w:cs="Arial"/>
+          <w:sz w:val="24"/>
+          <w:szCs w:val="24"/>
+          <w:lang w:val="en-US"/>
+        </w:rPr>
+        <w:t>Esc</w:t>
+      </w:r>
+      <w:r>
+        <w:rPr>
+          <w:rFonts w:ascii="Arial" w:eastAsia="Times New Roman" w:hAnsi="Arial" w:cs="Arial" w:hint="cs"/>
+          <w:sz w:val="24"/>
+          <w:szCs w:val="24"/>
+          <w:rtl/>
+          <w:lang w:val="en-US"/>
+        </w:rPr>
+        <w:t xml:space="preserve">, הפקודה לכך היא </w:t>
+      </w:r>
+      <w:r>
+        <w:rPr>
+          <w:rFonts w:ascii="Arial" w:eastAsia="Times New Roman" w:hAnsi="Arial" w:cs="Arial"/>
+          <w:sz w:val="24"/>
+          <w:szCs w:val="24"/>
+          <w:lang w:val="en-US"/>
+        </w:rPr>
+        <w:t xml:space="preserve">Quit </w:t>
+      </w:r>
+      <w:r>
+        <w:rPr>
+          <w:rFonts w:ascii="Arial" w:eastAsia="Times New Roman" w:hAnsi="Arial" w:cs="Arial"/>
+          <w:sz w:val="24"/>
+          <w:szCs w:val="24"/>
+          <w:lang w:val="en-US"/>
+        </w:rPr>
+        <w:t>Game</w:t>
+      </w:r>
+    </w:p>
+    <w:p>
+      <w:pPr>
+        <w:bidi/>
+        <w:spacing w:after="0" w:line="240" w:lineRule="auto"/>
+        <w:rPr>
+          <w:rFonts w:ascii="Arial" w:eastAsia="Times New Roman" w:hAnsi="Arial" w:cs="Arial" w:hint="cs"/>
+          <w:sz w:val="24"/>
+          <w:szCs w:val="24"/>
+          <w:rtl/>
+          <w:lang w:val="en-US"/>
+        </w:rPr>
+      </w:pPr>
+    </w:p>
+    <w:p>
+      <w:pPr>
+        <w:bidi/>
+        <w:spacing w:after="0" w:line="240" w:lineRule="auto"/>
+        <w:rPr>
+          <w:rFonts w:ascii="Arial" w:eastAsia="Times New Roman" w:hAnsi="Arial" w:cs="Arial" w:hint="cs"/>
+          <w:color w:val="000000"/>
+          <w:sz w:val="32"/>
+          <w:szCs w:val="32"/>
+          <w:u w:val="single"/>
+          <w:rtl/>
+        </w:rPr>
+      </w:pPr>
+      <w:r>
+        <w:rPr>
+          <w:rFonts w:ascii="Arial" w:eastAsia="Times New Roman" w:hAnsi="Arial" w:cs="Arial" w:hint="cs"/>
+          <w:color w:val="000000"/>
+          <w:sz w:val="32"/>
+          <w:szCs w:val="32"/>
+          <w:u w:val="single"/>
+          <w:rtl/>
+        </w:rPr>
+        <w:t>בסיס לתכנות</w:t>
+      </w:r>
+    </w:p>
+    <w:p>
+      <w:pPr>
+        <w:bidi/>
+        <w:spacing w:after="0" w:line="240" w:lineRule="auto"/>
+        <w:rPr>
+          <w:rFonts w:ascii="Arial" w:eastAsia="Times New Roman" w:hAnsi="Arial" w:cs="Arial" w:hint="cs"/>
+          <w:sz w:val="24"/>
+          <w:szCs w:val="24"/>
+          <w:rtl/>
+          <w:lang w:val="en-US"/>
+        </w:rPr>
+      </w:pPr>
+    </w:p>
+    <w:p>
+      <w:pPr>
+        <w:bidi/>
+        <w:spacing w:after="0" w:line="240" w:lineRule="auto"/>
+        <w:rPr>
           <w:rFonts w:ascii="Arial" w:eastAsia="Times New Roman" w:hAnsi="Arial" w:cs="Arial" w:hint="cs"/>
           <w:sz w:val="24"/>
           <w:szCs w:val="24"/>
@@ -13396,6 +15093,119 @@
     </w:lvl>
   </w:abstractNum>
   <w:abstractNum w:abstractNumId="16">
+    <w:nsid w:val="3E951633"/>
+    <w:multiLevelType w:val="hybridMultilevel"/>
+    <w:tmpl w:val="9710B21C"/>
+    <w:lvl w:ilvl="0" w:tplc="04090001">
+      <w:start w:val="1"/>
+      <w:numFmt w:val="bullet"/>
+      <w:lvlText w:val=""/>
+      <w:lvlJc w:val="left"/>
+      <w:pPr>
+        <w:ind w:left="720" w:hanging="360"/>
+      </w:pPr>
+      <w:rPr>
+        <w:rFonts w:ascii="Symbol" w:hAnsi="Symbol" w:hint="default"/>
+      </w:rPr>
+    </w:lvl>
+    <w:lvl w:ilvl="1" w:tplc="04090003" w:tentative="1">
+      <w:start w:val="1"/>
+      <w:numFmt w:val="bullet"/>
+      <w:lvlText w:val="o"/>
+      <w:lvlJc w:val="left"/>
+      <w:pPr>
+        <w:ind w:left="1440" w:hanging="360"/>
+      </w:pPr>
+      <w:rPr>
+        <w:rFonts w:ascii="Courier New" w:hAnsi="Courier New" w:cs="Courier New" w:hint="default"/>
+      </w:rPr>
+    </w:lvl>
+    <w:lvl w:ilvl="2" w:tplc="04090005" w:tentative="1">
+      <w:start w:val="1"/>
+      <w:numFmt w:val="bullet"/>
+      <w:lvlText w:val=""/>
+      <w:lvlJc w:val="left"/>
+      <w:pPr>
+        <w:ind w:left="2160" w:hanging="360"/>
+      </w:pPr>
+      <w:rPr>
+        <w:rFonts w:ascii="Wingdings" w:hAnsi="Wingdings" w:hint="default"/>
+      </w:rPr>
+    </w:lvl>
+    <w:lvl w:ilvl="3" w:tplc="04090001" w:tentative="1">
+      <w:start w:val="1"/>
+      <w:numFmt w:val="bullet"/>
+      <w:lvlText w:val=""/>
+      <w:lvlJc w:val="left"/>
+      <w:pPr>
+        <w:ind w:left="2880" w:hanging="360"/>
+      </w:pPr>
+      <w:rPr>
+        <w:rFonts w:ascii="Symbol" w:hAnsi="Symbol" w:hint="default"/>
+      </w:rPr>
+    </w:lvl>
+    <w:lvl w:ilvl="4" w:tplc="04090003" w:tentative="1">
+      <w:start w:val="1"/>
+      <w:numFmt w:val="bullet"/>
+      <w:lvlText w:val="o"/>
+      <w:lvlJc w:val="left"/>
+      <w:pPr>
+        <w:ind w:left="3600" w:hanging="360"/>
+      </w:pPr>
+      <w:rPr>
+        <w:rFonts w:ascii="Courier New" w:hAnsi="Courier New" w:cs="Courier New" w:hint="default"/>
+      </w:rPr>
+    </w:lvl>
+    <w:lvl w:ilvl="5" w:tplc="04090005" w:tentative="1">
+      <w:start w:val="1"/>
+      <w:numFmt w:val="bullet"/>
+      <w:lvlText w:val=""/>
+      <w:lvlJc w:val="left"/>
+      <w:pPr>
+        <w:ind w:left="4320" w:hanging="360"/>
+      </w:pPr>
+      <w:rPr>
+        <w:rFonts w:ascii="Wingdings" w:hAnsi="Wingdings" w:hint="default"/>
+      </w:rPr>
+    </w:lvl>
+    <w:lvl w:ilvl="6" w:tplc="04090001" w:tentative="1">
+      <w:start w:val="1"/>
+      <w:numFmt w:val="bullet"/>
+      <w:lvlText w:val=""/>
+      <w:lvlJc w:val="left"/>
+      <w:pPr>
+        <w:ind w:left="5040" w:hanging="360"/>
+      </w:pPr>
+      <w:rPr>
+        <w:rFonts w:ascii="Symbol" w:hAnsi="Symbol" w:hint="default"/>
+      </w:rPr>
+    </w:lvl>
+    <w:lvl w:ilvl="7" w:tplc="04090003" w:tentative="1">
+      <w:start w:val="1"/>
+      <w:numFmt w:val="bullet"/>
+      <w:lvlText w:val="o"/>
+      <w:lvlJc w:val="left"/>
+      <w:pPr>
+        <w:ind w:left="5760" w:hanging="360"/>
+      </w:pPr>
+      <w:rPr>
+        <w:rFonts w:ascii="Courier New" w:hAnsi="Courier New" w:cs="Courier New" w:hint="default"/>
+      </w:rPr>
+    </w:lvl>
+    <w:lvl w:ilvl="8" w:tplc="04090005" w:tentative="1">
+      <w:start w:val="1"/>
+      <w:numFmt w:val="bullet"/>
+      <w:lvlText w:val=""/>
+      <w:lvlJc w:val="left"/>
+      <w:pPr>
+        <w:ind w:left="6480" w:hanging="360"/>
+      </w:pPr>
+      <w:rPr>
+        <w:rFonts w:ascii="Wingdings" w:hAnsi="Wingdings" w:hint="default"/>
+      </w:rPr>
+    </w:lvl>
+  </w:abstractNum>
+  <w:abstractNum w:abstractNumId="17">
     <w:nsid w:val="49EE01D8"/>
     <w:multiLevelType w:val="hybridMultilevel"/>
     <w:tmpl w:val="EDFEB9BE"/>
@@ -13508,7 +15318,7 @@
       </w:rPr>
     </w:lvl>
   </w:abstractNum>
-  <w:abstractNum w:abstractNumId="17">
+  <w:abstractNum w:abstractNumId="18">
     <w:nsid w:val="4BBC2B4B"/>
     <w:multiLevelType w:val="hybridMultilevel"/>
     <w:tmpl w:val="0CB262F8"/>
@@ -13621,7 +15431,7 @@
       </w:rPr>
     </w:lvl>
   </w:abstractNum>
-  <w:abstractNum w:abstractNumId="18">
+  <w:abstractNum w:abstractNumId="19">
     <w:nsid w:val="4EE74325"/>
     <w:multiLevelType w:val="hybridMultilevel"/>
     <w:tmpl w:val="444C84E2"/>
@@ -13734,7 +15544,7 @@
       </w:rPr>
     </w:lvl>
   </w:abstractNum>
-  <w:abstractNum w:abstractNumId="19">
+  <w:abstractNum w:abstractNumId="20">
     <w:nsid w:val="50627863"/>
     <w:multiLevelType w:val="hybridMultilevel"/>
     <w:tmpl w:val="7CDEEB18"/>
@@ -13847,7 +15657,7 @@
       </w:rPr>
     </w:lvl>
   </w:abstractNum>
-  <w:abstractNum w:abstractNumId="20">
+  <w:abstractNum w:abstractNumId="21">
     <w:nsid w:val="575A4FE6"/>
     <w:multiLevelType w:val="multilevel"/>
     <w:tmpl w:val="D32E3618"/>
@@ -13996,7 +15806,7 @@
       </w:rPr>
     </w:lvl>
   </w:abstractNum>
-  <w:abstractNum w:abstractNumId="21">
+  <w:abstractNum w:abstractNumId="22">
     <w:nsid w:val="5E146782"/>
     <w:multiLevelType w:val="hybridMultilevel"/>
     <w:tmpl w:val="66E4D42A"/>
@@ -14109,7 +15919,7 @@
       </w:rPr>
     </w:lvl>
   </w:abstractNum>
-  <w:abstractNum w:abstractNumId="22">
+  <w:abstractNum w:abstractNumId="23">
     <w:nsid w:val="60AF534E"/>
     <w:multiLevelType w:val="hybridMultilevel"/>
     <w:tmpl w:val="FE9A1B4A"/>
@@ -14198,7 +16008,7 @@
       </w:pPr>
     </w:lvl>
   </w:abstractNum>
-  <w:abstractNum w:abstractNumId="23">
+  <w:abstractNum w:abstractNumId="24">
     <w:nsid w:val="6AE516A7"/>
     <w:multiLevelType w:val="multilevel"/>
     <w:tmpl w:val="576052E6"/>
@@ -14347,7 +16157,7 @@
       </w:rPr>
     </w:lvl>
   </w:abstractNum>
-  <w:abstractNum w:abstractNumId="24">
+  <w:abstractNum w:abstractNumId="25">
     <w:nsid w:val="776D5B03"/>
     <w:multiLevelType w:val="hybridMultilevel"/>
     <w:tmpl w:val="A36E1D38"/>
@@ -14460,7 +16270,7 @@
       </w:rPr>
     </w:lvl>
   </w:abstractNum>
-  <w:abstractNum w:abstractNumId="25">
+  <w:abstractNum w:abstractNumId="26">
     <w:nsid w:val="7CD976BD"/>
     <w:multiLevelType w:val="multilevel"/>
     <w:tmpl w:val="E01653A6"/>
@@ -14609,7 +16419,7 @@
       </w:rPr>
     </w:lvl>
   </w:abstractNum>
-  <w:abstractNum w:abstractNumId="26">
+  <w:abstractNum w:abstractNumId="27">
     <w:nsid w:val="7D353606"/>
     <w:multiLevelType w:val="hybridMultilevel"/>
     <w:tmpl w:val="6624D3C8"/>
@@ -14722,7 +16532,7 @@
       </w:rPr>
     </w:lvl>
   </w:abstractNum>
-  <w:abstractNum w:abstractNumId="27">
+  <w:abstractNum w:abstractNumId="28">
     <w:nsid w:val="7F6B10D1"/>
     <w:multiLevelType w:val="hybridMultilevel"/>
     <w:tmpl w:val="5ABAFFAC"/>
@@ -14839,7 +16649,7 @@
     <w:abstractNumId w:val="13"/>
   </w:num>
   <w:num w:numId="2">
-    <w:abstractNumId w:val="25"/>
+    <w:abstractNumId w:val="26"/>
   </w:num>
   <w:num w:numId="3">
     <w:abstractNumId w:val="15"/>
@@ -14848,10 +16658,10 @@
     <w:abstractNumId w:val="7"/>
   </w:num>
   <w:num w:numId="5">
-    <w:abstractNumId w:val="23"/>
+    <w:abstractNumId w:val="24"/>
   </w:num>
   <w:num w:numId="6">
-    <w:abstractNumId w:val="20"/>
+    <w:abstractNumId w:val="21"/>
   </w:num>
   <w:num w:numId="7">
     <w:abstractNumId w:val="14"/>
@@ -14860,10 +16670,10 @@
     <w:abstractNumId w:val="2"/>
   </w:num>
   <w:num w:numId="9">
-    <w:abstractNumId w:val="19"/>
+    <w:abstractNumId w:val="20"/>
   </w:num>
   <w:num w:numId="10">
-    <w:abstractNumId w:val="18"/>
+    <w:abstractNumId w:val="19"/>
   </w:num>
   <w:num w:numId="11">
     <w:abstractNumId w:val="3"/>
@@ -14872,22 +16682,22 @@
     <w:abstractNumId w:val="8"/>
   </w:num>
   <w:num w:numId="13">
-    <w:abstractNumId w:val="16"/>
+    <w:abstractNumId w:val="17"/>
   </w:num>
   <w:num w:numId="14">
-    <w:abstractNumId w:val="17"/>
+    <w:abstractNumId w:val="18"/>
   </w:num>
   <w:num w:numId="15">
-    <w:abstractNumId w:val="24"/>
+    <w:abstractNumId w:val="25"/>
   </w:num>
   <w:num w:numId="16">
-    <w:abstractNumId w:val="22"/>
+    <w:abstractNumId w:val="23"/>
   </w:num>
   <w:num w:numId="17">
     <w:abstractNumId w:val="10"/>
   </w:num>
   <w:num w:numId="18">
-    <w:abstractNumId w:val="26"/>
+    <w:abstractNumId w:val="27"/>
   </w:num>
   <w:num w:numId="19">
     <w:abstractNumId w:val="0"/>
@@ -14899,13 +16709,13 @@
     <w:abstractNumId w:val="6"/>
   </w:num>
   <w:num w:numId="22">
-    <w:abstractNumId w:val="21"/>
+    <w:abstractNumId w:val="22"/>
   </w:num>
   <w:num w:numId="23">
     <w:abstractNumId w:val="1"/>
   </w:num>
   <w:num w:numId="24">
-    <w:abstractNumId w:val="27"/>
+    <w:abstractNumId w:val="28"/>
   </w:num>
   <w:num w:numId="25">
     <w:abstractNumId w:val="9"/>
@@ -14918,6 +16728,9 @@
   </w:num>
   <w:num w:numId="28">
     <w:abstractNumId w:val="5"/>
+  </w:num>
+  <w:num w:numId="29">
+    <w:abstractNumId w:val="16"/>
   </w:num>
 </w:numbering>
 </file>

</xml_diff>